<commit_message>
DOC: Fixed documentation (WINCNTw is in samples, not bytes)
</commit_message>
<xml_diff>
--- a/doc/psi_multi_stream_daq.docx
+++ b/doc/psi_multi_stream_daq.docx
@@ -1741,7 +1741,7 @@
             <w:noProof/>
             <w:webHidden/>
           </w:rPr>
-          <w:t>14</w:t>
+          <w:t>15</w:t>
         </w:r>
         <w:r>
           <w:rPr>
@@ -1833,7 +1833,7 @@
             <w:noProof/>
             <w:webHidden/>
           </w:rPr>
-          <w:t>14</w:t>
+          <w:t>15</w:t>
         </w:r>
         <w:r>
           <w:rPr>
@@ -1925,7 +1925,7 @@
             <w:noProof/>
             <w:webHidden/>
           </w:rPr>
-          <w:t>14</w:t>
+          <w:t>15</w:t>
         </w:r>
         <w:r>
           <w:rPr>
@@ -2017,7 +2017,7 @@
             <w:noProof/>
             <w:webHidden/>
           </w:rPr>
-          <w:t>15</w:t>
+          <w:t>16</w:t>
         </w:r>
         <w:r>
           <w:rPr>
@@ -2105,7 +2105,7 @@
             <w:noProof/>
             <w:webHidden/>
           </w:rPr>
-          <w:t>16</w:t>
+          <w:t>17</w:t>
         </w:r>
         <w:r>
           <w:rPr>
@@ -2197,7 +2197,7 @@
             <w:noProof/>
             <w:webHidden/>
           </w:rPr>
-          <w:t>16</w:t>
+          <w:t>17</w:t>
         </w:r>
         <w:r>
           <w:rPr>
@@ -2289,7 +2289,7 @@
             <w:noProof/>
             <w:webHidden/>
           </w:rPr>
-          <w:t>16</w:t>
+          <w:t>17</w:t>
         </w:r>
         <w:r>
           <w:rPr>
@@ -2381,7 +2381,7 @@
             <w:noProof/>
             <w:webHidden/>
           </w:rPr>
-          <w:t>21</w:t>
+          <w:t>22</w:t>
         </w:r>
         <w:r>
           <w:rPr>
@@ -2473,7 +2473,7 @@
             <w:noProof/>
             <w:webHidden/>
           </w:rPr>
-          <w:t>22</w:t>
+          <w:t>23</w:t>
         </w:r>
         <w:r>
           <w:rPr>
@@ -2561,7 +2561,7 @@
             <w:noProof/>
             <w:webHidden/>
           </w:rPr>
-          <w:t>24</w:t>
+          <w:t>25</w:t>
         </w:r>
         <w:r>
           <w:rPr>
@@ -2649,7 +2649,7 @@
             <w:noProof/>
             <w:webHidden/>
           </w:rPr>
-          <w:t>24</w:t>
+          <w:t>25</w:t>
         </w:r>
         <w:r>
           <w:rPr>
@@ -3364,7 +3364,7 @@
             <w:noProof/>
             <w:webHidden/>
           </w:rPr>
-          <w:t>19</w:t>
+          <w:t>20</w:t>
         </w:r>
         <w:r>
           <w:rPr>
@@ -3437,7 +3437,7 @@
             <w:noProof/>
             <w:webHidden/>
           </w:rPr>
-          <w:t>19</w:t>
+          <w:t>20</w:t>
         </w:r>
         <w:r>
           <w:rPr>
@@ -3510,7 +3510,7 @@
             <w:noProof/>
             <w:webHidden/>
           </w:rPr>
-          <w:t>19</w:t>
+          <w:t>20</w:t>
         </w:r>
         <w:r>
           <w:rPr>
@@ -3583,7 +3583,7 @@
             <w:noProof/>
             <w:webHidden/>
           </w:rPr>
-          <w:t>19</w:t>
+          <w:t>20</w:t>
         </w:r>
         <w:r>
           <w:rPr>
@@ -3656,7 +3656,7 @@
             <w:noProof/>
             <w:webHidden/>
           </w:rPr>
-          <w:t>24</w:t>
+          <w:t>25</w:t>
         </w:r>
         <w:r>
           <w:rPr>
@@ -4381,7 +4381,6 @@
           <w:lang w:val="en-US"/>
         </w:rPr>
       </w:pPr>
-      <w:bookmarkStart w:id="4" w:name="_GoBack"/>
       <w:r>
         <w:rPr>
           <w:lang w:val="en-US"/>
@@ -4389,7 +4388,6 @@
         <w:t>Note that each window must have the size of an integer number of samples.</w:t>
       </w:r>
     </w:p>
-    <w:bookmarkEnd w:id="4"/>
     <w:p>
       <w:pPr>
         <w:jc w:val="center"/>
@@ -4460,7 +4458,7 @@
           <w:lang w:val="en-US"/>
         </w:rPr>
       </w:pPr>
-      <w:bookmarkStart w:id="5" w:name="_Toc10723662"/>
+      <w:bookmarkStart w:id="4" w:name="_Toc10723662"/>
       <w:r>
         <w:rPr>
           <w:lang w:val="en-US"/>
@@ -4510,7 +4508,7 @@
         </w:rPr>
         <w:t>Data in window buffers may be wrapped</w:t>
       </w:r>
-      <w:bookmarkEnd w:id="5"/>
+      <w:bookmarkEnd w:id="4"/>
     </w:p>
     <w:p>
       <w:pPr>
@@ -4534,7 +4532,7 @@
           <w:lang w:val="en-US"/>
         </w:rPr>
       </w:pPr>
-      <w:bookmarkStart w:id="6" w:name="_Toc10723637"/>
+      <w:bookmarkStart w:id="5" w:name="_Toc10723637"/>
       <w:r>
         <w:rPr>
           <w:lang w:val="en-US"/>
@@ -4542,23 +4540,23 @@
         <w:lastRenderedPageBreak/>
         <w:t>Architecture</w:t>
       </w:r>
+      <w:bookmarkEnd w:id="5"/>
+    </w:p>
+    <w:p>
+      <w:pPr>
+        <w:pStyle w:val="Heading2"/>
+        <w:rPr>
+          <w:lang w:val="en-US"/>
+        </w:rPr>
+      </w:pPr>
+      <w:bookmarkStart w:id="6" w:name="_Toc10723638"/>
+      <w:r>
+        <w:rPr>
+          <w:lang w:val="en-US"/>
+        </w:rPr>
+        <w:t>Overview</w:t>
+      </w:r>
       <w:bookmarkEnd w:id="6"/>
-    </w:p>
-    <w:p>
-      <w:pPr>
-        <w:pStyle w:val="Heading2"/>
-        <w:rPr>
-          <w:lang w:val="en-US"/>
-        </w:rPr>
-      </w:pPr>
-      <w:bookmarkStart w:id="7" w:name="_Toc10723638"/>
-      <w:r>
-        <w:rPr>
-          <w:lang w:val="en-US"/>
-        </w:rPr>
-        <w:t>Overview</w:t>
-      </w:r>
-      <w:bookmarkEnd w:id="7"/>
     </w:p>
     <w:p>
       <w:pPr>
@@ -4643,7 +4641,7 @@
           <w:lang w:val="en-US"/>
         </w:rPr>
       </w:pPr>
-      <w:bookmarkStart w:id="8" w:name="_Toc10723663"/>
+      <w:bookmarkStart w:id="7" w:name="_Toc10723663"/>
       <w:r>
         <w:rPr>
           <w:lang w:val="en-US"/>
@@ -4693,7 +4691,7 @@
         </w:rPr>
         <w:t>Architecture overview</w:t>
       </w:r>
-      <w:bookmarkEnd w:id="8"/>
+      <w:bookmarkEnd w:id="7"/>
     </w:p>
     <w:p>
       <w:pPr>
@@ -4853,8 +4851,8 @@
           <w:lang w:val="en-US"/>
         </w:rPr>
       </w:pPr>
-      <w:bookmarkStart w:id="9" w:name="_Ref516228277"/>
-      <w:bookmarkStart w:id="10" w:name="_Toc10723639"/>
+      <w:bookmarkStart w:id="8" w:name="_Ref516228277"/>
+      <w:bookmarkStart w:id="9" w:name="_Toc10723639"/>
       <w:r>
         <w:rPr>
           <w:lang w:val="en-US"/>
@@ -4862,8 +4860,8 @@
         <w:lastRenderedPageBreak/>
         <w:t>Input Logic</w:t>
       </w:r>
+      <w:bookmarkEnd w:id="8"/>
       <w:bookmarkEnd w:id="9"/>
-      <w:bookmarkEnd w:id="10"/>
     </w:p>
     <w:p>
       <w:pPr>
@@ -5010,7 +5008,7 @@
           <w:lang w:val="en-US"/>
         </w:rPr>
       </w:pPr>
-      <w:bookmarkStart w:id="11" w:name="_Toc10723664"/>
+      <w:bookmarkStart w:id="10" w:name="_Toc10723664"/>
       <w:r>
         <w:rPr>
           <w:lang w:val="en-US"/>
@@ -5060,7 +5058,7 @@
         </w:rPr>
         <w:t>Input logic</w:t>
       </w:r>
-      <w:bookmarkEnd w:id="11"/>
+      <w:bookmarkEnd w:id="10"/>
     </w:p>
     <w:p>
       <w:pPr>
@@ -5177,7 +5175,7 @@
           <w:lang w:val="en-US"/>
         </w:rPr>
       </w:pPr>
-      <w:bookmarkStart w:id="12" w:name="_Toc10723640"/>
+      <w:bookmarkStart w:id="11" w:name="_Toc10723640"/>
       <w:r>
         <w:rPr>
           <w:lang w:val="en-US"/>
@@ -5191,7 +5189,7 @@
         </w:rPr>
         <w:t>sition Logic</w:t>
       </w:r>
-      <w:bookmarkEnd w:id="12"/>
+      <w:bookmarkEnd w:id="11"/>
     </w:p>
     <w:p>
       <w:pPr>
@@ -5336,7 +5334,7 @@
           <w:lang w:val="en-US"/>
         </w:rPr>
       </w:pPr>
-      <w:bookmarkStart w:id="13" w:name="_Toc10723665"/>
+      <w:bookmarkStart w:id="12" w:name="_Toc10723665"/>
       <w:r>
         <w:rPr>
           <w:lang w:val="en-US"/>
@@ -5386,23 +5384,23 @@
         </w:rPr>
         <w:t>Acquisition logic</w:t>
       </w:r>
+      <w:bookmarkEnd w:id="12"/>
+    </w:p>
+    <w:p>
+      <w:pPr>
+        <w:pStyle w:val="Heading3"/>
+        <w:rPr>
+          <w:lang w:val="en-US"/>
+        </w:rPr>
+      </w:pPr>
+      <w:bookmarkStart w:id="13" w:name="_Toc10723641"/>
+      <w:r>
+        <w:rPr>
+          <w:lang w:val="en-US"/>
+        </w:rPr>
+        <w:t>Context RAM</w:t>
+      </w:r>
       <w:bookmarkEnd w:id="13"/>
-    </w:p>
-    <w:p>
-      <w:pPr>
-        <w:pStyle w:val="Heading3"/>
-        <w:rPr>
-          <w:lang w:val="en-US"/>
-        </w:rPr>
-      </w:pPr>
-      <w:bookmarkStart w:id="14" w:name="_Toc10723641"/>
-      <w:r>
-        <w:rPr>
-          <w:lang w:val="en-US"/>
-        </w:rPr>
-        <w:t>Context RAM</w:t>
-      </w:r>
-      <w:bookmarkEnd w:id="14"/>
     </w:p>
     <w:p>
       <w:pPr>
@@ -5449,7 +5447,7 @@
           <w:lang w:val="en-US"/>
         </w:rPr>
       </w:pPr>
-      <w:bookmarkStart w:id="15" w:name="_Toc10723642"/>
+      <w:bookmarkStart w:id="14" w:name="_Toc10723642"/>
       <w:r>
         <w:rPr>
           <w:lang w:val="en-US"/>
@@ -5457,7 +5455,7 @@
         <w:lastRenderedPageBreak/>
         <w:t>Control State Machine</w:t>
       </w:r>
-      <w:bookmarkEnd w:id="15"/>
+      <w:bookmarkEnd w:id="14"/>
     </w:p>
     <w:p>
       <w:pPr>
@@ -5548,7 +5546,7 @@
           <w:lang w:val="en-US"/>
         </w:rPr>
       </w:pPr>
-      <w:bookmarkStart w:id="16" w:name="_Toc10723666"/>
+      <w:bookmarkStart w:id="15" w:name="_Toc10723666"/>
       <w:r>
         <w:rPr>
           <w:lang w:val="en-US"/>
@@ -5598,7 +5596,7 @@
         </w:rPr>
         <w:t>DAQ control state machine</w:t>
       </w:r>
-      <w:bookmarkEnd w:id="16"/>
+      <w:bookmarkEnd w:id="15"/>
     </w:p>
     <w:p>
       <w:pPr>
@@ -6026,7 +6024,7 @@
           <w:lang w:val="en-US"/>
         </w:rPr>
       </w:pPr>
-      <w:bookmarkStart w:id="17" w:name="_Toc10723643"/>
+      <w:bookmarkStart w:id="16" w:name="_Toc10723643"/>
       <w:r>
         <w:rPr>
           <w:lang w:val="en-US"/>
@@ -6034,7 +6032,7 @@
         <w:lastRenderedPageBreak/>
         <w:t>DMA Logic</w:t>
       </w:r>
-      <w:bookmarkEnd w:id="17"/>
+      <w:bookmarkEnd w:id="16"/>
     </w:p>
     <w:p>
       <w:pPr>
@@ -6271,7 +6269,7 @@
           <w:lang w:val="en-US"/>
         </w:rPr>
       </w:pPr>
-      <w:bookmarkStart w:id="18" w:name="_Toc10723667"/>
+      <w:bookmarkStart w:id="17" w:name="_Toc10723667"/>
       <w:r>
         <w:rPr>
           <w:lang w:val="en-US"/>
@@ -6327,7 +6325,7 @@
         </w:rPr>
         <w:t>ogic</w:t>
       </w:r>
-      <w:bookmarkEnd w:id="18"/>
+      <w:bookmarkEnd w:id="17"/>
     </w:p>
     <w:p>
       <w:pPr>
@@ -6337,7 +6335,7 @@
           <w:lang w:val="en-US"/>
         </w:rPr>
       </w:pPr>
-      <w:bookmarkStart w:id="19" w:name="_Toc10723644"/>
+      <w:bookmarkStart w:id="18" w:name="_Toc10723644"/>
       <w:r>
         <w:rPr>
           <w:lang w:val="en-US"/>
@@ -6351,7 +6349,7 @@
         </w:rPr>
         <w:t xml:space="preserve"> Master</w:t>
       </w:r>
-      <w:bookmarkEnd w:id="19"/>
+      <w:bookmarkEnd w:id="18"/>
     </w:p>
     <w:p>
       <w:pPr>
@@ -6534,7 +6532,7 @@
           <w:lang w:val="en-US"/>
         </w:rPr>
       </w:pPr>
-      <w:bookmarkStart w:id="20" w:name="_Toc10723668"/>
+      <w:bookmarkStart w:id="19" w:name="_Toc10723668"/>
       <w:r>
         <w:rPr>
           <w:lang w:val="en-US"/>
@@ -6584,7 +6582,7 @@
         </w:rPr>
         <w:t>Memory interface master</w:t>
       </w:r>
-      <w:bookmarkEnd w:id="20"/>
+      <w:bookmarkEnd w:id="19"/>
     </w:p>
     <w:p>
       <w:pPr>
@@ -6756,7 +6754,7 @@
           <w:lang w:val="en-US"/>
         </w:rPr>
       </w:pPr>
-      <w:bookmarkStart w:id="21" w:name="_Toc10723645"/>
+      <w:bookmarkStart w:id="20" w:name="_Toc10723645"/>
       <w:r>
         <w:rPr>
           <w:lang w:val="en-US"/>
@@ -6764,39 +6762,39 @@
         <w:lastRenderedPageBreak/>
         <w:t>Interfaces</w:t>
       </w:r>
+      <w:bookmarkEnd w:id="20"/>
+    </w:p>
+    <w:p>
+      <w:pPr>
+        <w:pStyle w:val="Heading2"/>
+        <w:rPr>
+          <w:lang w:val="en-US"/>
+        </w:rPr>
+      </w:pPr>
+      <w:bookmarkStart w:id="21" w:name="_Toc10723646"/>
+      <w:r>
+        <w:rPr>
+          <w:lang w:val="en-US"/>
+        </w:rPr>
+        <w:t>Generics</w:t>
+      </w:r>
       <w:bookmarkEnd w:id="21"/>
     </w:p>
     <w:p>
       <w:pPr>
-        <w:pStyle w:val="Heading2"/>
-        <w:rPr>
-          <w:lang w:val="en-US"/>
-        </w:rPr>
-      </w:pPr>
-      <w:bookmarkStart w:id="22" w:name="_Toc10723646"/>
-      <w:r>
-        <w:rPr>
-          <w:lang w:val="en-US"/>
-        </w:rPr>
-        <w:t>Generics</w:t>
+        <w:pStyle w:val="Heading3"/>
+        <w:rPr>
+          <w:lang w:val="en-US"/>
+        </w:rPr>
+      </w:pPr>
+      <w:bookmarkStart w:id="22" w:name="_Toc10723647"/>
+      <w:r>
+        <w:rPr>
+          <w:lang w:val="en-US"/>
+        </w:rPr>
+        <w:t>Common Generics</w:t>
       </w:r>
       <w:bookmarkEnd w:id="22"/>
-    </w:p>
-    <w:p>
-      <w:pPr>
-        <w:pStyle w:val="Heading3"/>
-        <w:rPr>
-          <w:lang w:val="en-US"/>
-        </w:rPr>
-      </w:pPr>
-      <w:bookmarkStart w:id="23" w:name="_Toc10723647"/>
-      <w:r>
-        <w:rPr>
-          <w:lang w:val="en-US"/>
-        </w:rPr>
-        <w:t>Common Generics</w:t>
-      </w:r>
-      <w:bookmarkEnd w:id="23"/>
     </w:p>
     <w:p>
       <w:pPr>
@@ -8002,14 +8000,14 @@
           <w:lang w:val="en-US"/>
         </w:rPr>
       </w:pPr>
-      <w:bookmarkStart w:id="24" w:name="_Toc10723648"/>
+      <w:bookmarkStart w:id="23" w:name="_Toc10723648"/>
       <w:r>
         <w:rPr>
           <w:lang w:val="en-US"/>
         </w:rPr>
         <w:t>Generics for AXI-4 Version only</w:t>
       </w:r>
-      <w:bookmarkEnd w:id="24"/>
+      <w:bookmarkEnd w:id="23"/>
     </w:p>
     <w:p>
       <w:pPr>
@@ -8275,14 +8273,14 @@
           <w:lang w:val="en-US"/>
         </w:rPr>
       </w:pPr>
-      <w:bookmarkStart w:id="25" w:name="_Toc10723649"/>
+      <w:bookmarkStart w:id="24" w:name="_Toc10723649"/>
       <w:r>
         <w:rPr>
           <w:lang w:val="en-US"/>
         </w:rPr>
         <w:t>Generics for Tosca2 Version only</w:t>
       </w:r>
-      <w:bookmarkEnd w:id="25"/>
+      <w:bookmarkEnd w:id="24"/>
     </w:p>
     <w:p>
       <w:pPr>
@@ -8662,7 +8660,7 @@
           <w:lang w:val="en-US"/>
         </w:rPr>
       </w:pPr>
-      <w:bookmarkStart w:id="26" w:name="_Toc10723650"/>
+      <w:bookmarkStart w:id="25" w:name="_Toc10723650"/>
       <w:r>
         <w:rPr>
           <w:lang w:val="en-US"/>
@@ -8670,23 +8668,23 @@
         <w:lastRenderedPageBreak/>
         <w:t>Ports</w:t>
       </w:r>
+      <w:bookmarkEnd w:id="25"/>
+    </w:p>
+    <w:p>
+      <w:pPr>
+        <w:pStyle w:val="Heading3"/>
+        <w:rPr>
+          <w:lang w:val="en-US"/>
+        </w:rPr>
+      </w:pPr>
+      <w:bookmarkStart w:id="26" w:name="_Toc10723651"/>
+      <w:r>
+        <w:rPr>
+          <w:lang w:val="en-US"/>
+        </w:rPr>
+        <w:t>Common Ports</w:t>
+      </w:r>
       <w:bookmarkEnd w:id="26"/>
-    </w:p>
-    <w:p>
-      <w:pPr>
-        <w:pStyle w:val="Heading3"/>
-        <w:rPr>
-          <w:lang w:val="en-US"/>
-        </w:rPr>
-      </w:pPr>
-      <w:bookmarkStart w:id="27" w:name="_Toc10723651"/>
-      <w:r>
-        <w:rPr>
-          <w:lang w:val="en-US"/>
-        </w:rPr>
-        <w:t>Common Ports</w:t>
-      </w:r>
-      <w:bookmarkEnd w:id="27"/>
     </w:p>
     <w:tbl>
       <w:tblPr>
@@ -9365,14 +9363,14 @@
           <w:lang w:val="en-US"/>
         </w:rPr>
       </w:pPr>
-      <w:bookmarkStart w:id="28" w:name="_Toc10723652"/>
+      <w:bookmarkStart w:id="27" w:name="_Toc10723652"/>
       <w:r>
         <w:rPr>
           <w:lang w:val="en-US"/>
         </w:rPr>
         <w:t>Ports for AXI-4 Version only</w:t>
       </w:r>
-      <w:bookmarkEnd w:id="28"/>
+      <w:bookmarkEnd w:id="27"/>
     </w:p>
     <w:tbl>
       <w:tblPr>
@@ -9861,7 +9859,7 @@
           <w:lang w:val="en-US"/>
         </w:rPr>
       </w:pPr>
-      <w:bookmarkStart w:id="29" w:name="_Toc10723653"/>
+      <w:bookmarkStart w:id="28" w:name="_Toc10723653"/>
       <w:r>
         <w:rPr>
           <w:lang w:val="en-US"/>
@@ -9869,7 +9867,7 @@
         <w:lastRenderedPageBreak/>
         <w:t>Ports for Tosca2 Version only</w:t>
       </w:r>
-      <w:bookmarkEnd w:id="29"/>
+      <w:bookmarkEnd w:id="28"/>
     </w:p>
     <w:tbl>
       <w:tblPr>
@@ -11512,7 +11510,7 @@
           <w:lang w:val="en-US"/>
         </w:rPr>
       </w:pPr>
-      <w:bookmarkStart w:id="30" w:name="_Toc10723654"/>
+      <w:bookmarkStart w:id="29" w:name="_Toc10723654"/>
       <w:r>
         <w:rPr>
           <w:lang w:val="en-US"/>
@@ -11520,7 +11518,7 @@
         <w:lastRenderedPageBreak/>
         <w:t>Address Map</w:t>
       </w:r>
-      <w:bookmarkEnd w:id="30"/>
+      <w:bookmarkEnd w:id="29"/>
     </w:p>
     <w:p>
       <w:pPr>
@@ -11714,14 +11712,14 @@
           <w:lang w:val="en-US"/>
         </w:rPr>
       </w:pPr>
-      <w:bookmarkStart w:id="31" w:name="_Toc10723655"/>
+      <w:bookmarkStart w:id="30" w:name="_Toc10723655"/>
       <w:r>
         <w:rPr>
           <w:lang w:val="en-US"/>
         </w:rPr>
         <w:t>Overview</w:t>
       </w:r>
-      <w:bookmarkEnd w:id="31"/>
+      <w:bookmarkEnd w:id="30"/>
     </w:p>
     <w:p>
       <w:pPr>
@@ -12018,7 +12016,7 @@
           <w:lang w:val="en-US"/>
         </w:rPr>
       </w:pPr>
-      <w:bookmarkStart w:id="32" w:name="_Toc10723656"/>
+      <w:bookmarkStart w:id="31" w:name="_Toc10723656"/>
       <w:r>
         <w:rPr>
           <w:lang w:val="en-US"/>
@@ -12031,7 +12029,7 @@
         </w:rPr>
         <w:t>Acquisition Configuration</w:t>
       </w:r>
-      <w:bookmarkEnd w:id="32"/>
+      <w:bookmarkEnd w:id="31"/>
       <w:r>
         <w:rPr>
           <w:lang w:val="en-US"/>
@@ -15145,7 +15143,7 @@
           <w:lang w:val="en-US"/>
         </w:rPr>
       </w:pPr>
-      <w:bookmarkStart w:id="33" w:name="_Toc10723669"/>
+      <w:bookmarkStart w:id="32" w:name="_Toc10723669"/>
       <w:r>
         <w:rPr>
           <w:lang w:val="en-US"/>
@@ -15195,7 +15193,7 @@
         </w:rPr>
         <w:t>Continuous Recording Mode</w:t>
       </w:r>
-      <w:bookmarkEnd w:id="33"/>
+      <w:bookmarkEnd w:id="32"/>
     </w:p>
     <w:p>
       <w:pPr>
@@ -15321,7 +15319,7 @@
           <w:lang w:val="en-US"/>
         </w:rPr>
       </w:pPr>
-      <w:bookmarkStart w:id="34" w:name="_Toc10723670"/>
+      <w:bookmarkStart w:id="33" w:name="_Toc10723670"/>
       <w:r>
         <w:rPr>
           <w:lang w:val="en-US"/>
@@ -15371,7 +15369,7 @@
         </w:rPr>
         <w:t>Trigger-Mask Recording Mode</w:t>
       </w:r>
-      <w:bookmarkEnd w:id="34"/>
+      <w:bookmarkEnd w:id="33"/>
     </w:p>
     <w:p>
       <w:pPr>
@@ -15497,7 +15495,7 @@
           <w:lang w:val="en-US"/>
         </w:rPr>
       </w:pPr>
-      <w:bookmarkStart w:id="35" w:name="_Toc10723671"/>
+      <w:bookmarkStart w:id="34" w:name="_Toc10723671"/>
       <w:r>
         <w:rPr>
           <w:lang w:val="en-US"/>
@@ -15547,7 +15545,7 @@
         </w:rPr>
         <w:t>Single Shot Recording Mode</w:t>
       </w:r>
-      <w:bookmarkEnd w:id="35"/>
+      <w:bookmarkEnd w:id="34"/>
     </w:p>
     <w:p>
       <w:pPr>
@@ -15686,7 +15684,7 @@
           <w:lang w:val="en-US"/>
         </w:rPr>
       </w:pPr>
-      <w:bookmarkStart w:id="36" w:name="_Toc10723672"/>
+      <w:bookmarkStart w:id="35" w:name="_Toc10723672"/>
       <w:r>
         <w:rPr>
           <w:lang w:val="en-US"/>
@@ -15736,7 +15734,7 @@
         </w:rPr>
         <w:t>Manual Recording Mode</w:t>
       </w:r>
-      <w:bookmarkEnd w:id="36"/>
+      <w:bookmarkEnd w:id="35"/>
     </w:p>
     <w:p>
       <w:pPr>
@@ -16075,7 +16073,7 @@
           <w:lang w:val="en-US"/>
         </w:rPr>
       </w:pPr>
-      <w:bookmarkStart w:id="37" w:name="_Toc10723657"/>
+      <w:bookmarkStart w:id="36" w:name="_Toc10723657"/>
       <w:r>
         <w:rPr>
           <w:lang w:val="en-US"/>
@@ -16083,7 +16081,7 @@
         <w:lastRenderedPageBreak/>
         <w:t>CTXMEMn – Context Memory for Stream N</w:t>
       </w:r>
-      <w:bookmarkEnd w:id="37"/>
+      <w:bookmarkEnd w:id="36"/>
     </w:p>
     <w:p>
       <w:pPr>
@@ -18017,14 +18015,14 @@
           <w:lang w:val="en-US"/>
         </w:rPr>
       </w:pPr>
-      <w:bookmarkStart w:id="38" w:name="_Toc10723658"/>
+      <w:bookmarkStart w:id="37" w:name="_Toc10723658"/>
       <w:r>
         <w:rPr>
           <w:lang w:val="en-US"/>
         </w:rPr>
         <w:t>WNDWn – Window Memory for Stream N</w:t>
       </w:r>
-      <w:bookmarkEnd w:id="38"/>
+      <w:bookmarkEnd w:id="37"/>
     </w:p>
     <w:p>
       <w:pPr>
@@ -18175,7 +18173,13 @@
               <w:pStyle w:val="TableContent"/>
             </w:pPr>
             <w:r>
-              <w:t>Number of bytes in window W</w:t>
+              <w:t xml:space="preserve">Number of </w:t>
+            </w:r>
+            <w:r>
+              <w:t>samples</w:t>
+            </w:r>
+            <w:r>
+              <w:t xml:space="preserve"> in window W</w:t>
             </w:r>
             <w:r>
               <w:t xml:space="preserve"> of stream N</w:t>
@@ -18566,7 +18570,21 @@
         <w:rPr>
           <w:lang w:val="en-US"/>
         </w:rPr>
-        <w:t>Number of bytes in window W</w:t>
+        <w:t xml:space="preserve">Number of </w:t>
+      </w:r>
+      <w:r>
+        <w:rPr>
+          <w:lang w:val="en-US"/>
+        </w:rPr>
+        <w:t>samples</w:t>
+      </w:r>
+      <w:bookmarkStart w:id="38" w:name="_GoBack"/>
+      <w:bookmarkEnd w:id="38"/>
+      <w:r>
+        <w:rPr>
+          <w:lang w:val="en-US"/>
+        </w:rPr>
+        <w:t xml:space="preserve"> in window W</w:t>
       </w:r>
       <w:r>
         <w:rPr>
@@ -19942,7 +19960,7 @@
       <mc:AlternateContent>
         <mc:Choice Requires="wps">
           <w:drawing>
-            <wp:anchor distT="0" distB="0" distL="114300" distR="114300" simplePos="0" relativeHeight="251661312" behindDoc="0" locked="0" layoutInCell="0" allowOverlap="1" wp14:anchorId="369A6CD5" wp14:editId="5D4E09D5">
+            <wp:anchor distT="0" distB="0" distL="114300" distR="114300" simplePos="0" relativeHeight="251658240" behindDoc="0" locked="0" layoutInCell="0" allowOverlap="1" wp14:anchorId="369A6CD5" wp14:editId="5D4E09D5">
               <wp:simplePos x="0" y="0"/>
               <wp:positionH relativeFrom="page">
                 <wp:posOffset>540385</wp:posOffset>
@@ -20013,7 +20031,7 @@
         </mc:Choice>
         <mc:Fallback>
           <w:pict>
-            <v:line w14:anchorId="39660EBD" id="Line 2" o:spid="_x0000_s1026" style="position:absolute;z-index:251661312;visibility:visible;mso-wrap-style:square;mso-width-percent:0;mso-height-percent:0;mso-wrap-distance-left:9pt;mso-wrap-distance-top:0;mso-wrap-distance-right:9pt;mso-wrap-distance-bottom:0;mso-position-horizontal:absolute;mso-position-horizontal-relative:page;mso-position-vertical:absolute;mso-position-vertical-relative:page;mso-width-percent:0;mso-height-percent:0;mso-width-relative:page;mso-height-relative:page" from="42.55pt,802.3pt" to="552.75pt,802.35pt" o:gfxdata="UEsDBBQABgAIAAAAIQC2gziS/gAAAOEBAAATAAAAW0NvbnRlbnRfVHlwZXNdLnhtbJSRQU7DMBBF&#10;90jcwfIWJU67QAgl6YK0S0CoHGBkTxKLZGx5TGhvj5O2G0SRWNoz/78nu9wcxkFMGNg6quQqL6RA&#10;0s5Y6ir5vt9lD1JwBDIwOMJKHpHlpr69KfdHjyxSmriSfYz+USnWPY7AufNIadK6MEJMx9ApD/oD&#10;OlTrorhX2lFEilmcO2RdNtjC5xDF9pCuTyYBB5bi6bQ4syoJ3g9WQ0ymaiLzg5KdCXlKLjvcW893&#10;SUOqXwnz5DrgnHtJTxOsQfEKIT7DmDSUCaxw7Rqn8787ZsmRM9e2VmPeBN4uqYvTtW7jvijg9N/y&#10;JsXecLq0q+WD6m8AAAD//wMAUEsDBBQABgAIAAAAIQA4/SH/1gAAAJQBAAALAAAAX3JlbHMvLnJl&#10;bHOkkMFqwzAMhu+DvYPRfXGawxijTi+j0GvpHsDYimMaW0Yy2fr2M4PBMnrbUb/Q94l/f/hMi1qR&#10;JVI2sOt6UJgd+ZiDgffL8ekFlFSbvV0oo4EbChzGx4f9GRdb25HMsYhqlCwG5lrLq9biZkxWOiqY&#10;22YiTra2kYMu1l1tQD30/bPm3wwYN0x18gb45AdQl1tp5j/sFB2T0FQ7R0nTNEV3j6o9feQzro1i&#10;OWA14Fm+Q8a1a8+Bvu/d/dMb2JY5uiPbhG/ktn4cqGU/er3pcvwCAAD//wMAUEsDBBQABgAIAAAA&#10;IQA+bk10owIAAJwFAAAOAAAAZHJzL2Uyb0RvYy54bWysVE1v2zAMvQ/YfxB0d23HzpfRZGj9sUu3&#10;FWiHnRVLjoXJkiEpcYJh/32UkrhLd9gwNAEMUSKfHslH3X44dALtmTZcyRWObyKMmKwV5XK7wl+f&#10;q2CBkbFEUiKUZCt8ZAZ/WL9/dzv0GZuoVgnKNAIQabKhX+HW2j4LQ1O3rCPmRvVMwmGjdEcsmHob&#10;Uk0GQO9EOImiWTgoTXutamYM7BanQ7z2+E3DavulaQyzSKwwcLP+q/13477h+pZkW036ltdnGuQ/&#10;WHSES7h0hCqIJWin+R9QHa+1MqqxN7XqQtU0vGY+B8gmjl5l89SSnvlcoDimH8tk3g62/rx/1IjT&#10;FU4wkqSDFj1wydDEVWboTQYOuXzULrf6IJ/6B1V/N0iqvCVyyzzD52MPYbGLCK9CnGF6wN8MnxQF&#10;H7Kzypfp0OjOQUIB0MF34zh2gx0sqmFzls6X0xSaVsPZLJl6fJJdQntt7EemOuQWKyyAtYcm+wdj&#10;HRWSXVzcTVJVXAjfbiHRAHyX0TTyEUYJTt2p8zN6u8mFRnviFAO/qjpffOWm1U5Sj9YyQktJkfVV&#10;kKBy7OBNh5FgMBOw8H6WcPF3P2AtpOPBvHhPqYB1sLD0+1AdL6wfy2hZLspFGqSTWRmkUVEEd1We&#10;BrMqnk+LpMjzIv7pEozTrOWUMulyvIg8Tv9NROdxO8lzlPlYzfAa3ZcdyF4zvaum0TxNFsF8Pk2C&#10;NCmj4H5R5cFdHs9m8/I+vy9fMS199uZtyI6ldKzUzjL91NIBUe50k0yXkxiDAY/CZO4aDoojYgud&#10;q63GSCv7jdvWC91J1GFcaWQRuf9ZIyP6qRCXHjpr7MI5t5dSQc8v/fXz40bmNHwbRY+P2onZjRI8&#10;AT7o/Fy5N+Z323u9PKrrXwAAAP//AwBQSwMEFAAGAAgAAAAhADdamYLfAAAADQEAAA8AAABkcnMv&#10;ZG93bnJldi54bWxMj7FOwzAQhnck3sE6JDZqG5IQpXEqhMRUBggsbG58TQLxOYrdNnl7XDHQ8f77&#10;9N935Wa2Azvi5HtHCuRKAENqnOmpVfD58XKXA/NBk9GDI1SwoIdNdX1V6sK4E73jsQ4tiyXkC62g&#10;C2EsOPdNh1b7lRuR4m7vJqtDHKeWm0mfYrkd+L0QGbe6p3ih0yM+d9j81AerYF4yuU1qOebGvCZv&#10;yXb5+n5YlLq9mZ/WwALO4R+Gs35Uhyo67dyBjGeDgjyVkYx5JpIM2JmQIk2B7f6yR+BVyS+/qH4B&#10;AAD//wMAUEsBAi0AFAAGAAgAAAAhALaDOJL+AAAA4QEAABMAAAAAAAAAAAAAAAAAAAAAAFtDb250&#10;ZW50X1R5cGVzXS54bWxQSwECLQAUAAYACAAAACEAOP0h/9YAAACUAQAACwAAAAAAAAAAAAAAAAAv&#10;AQAAX3JlbHMvLnJlbHNQSwECLQAUAAYACAAAACEAPm5NdKMCAACcBQAADgAAAAAAAAAAAAAAAAAu&#10;AgAAZHJzL2Uyb0RvYy54bWxQSwECLQAUAAYACAAAACEAN1qZgt8AAAANAQAADwAAAAAAAAAAAAAA&#10;AAD9BAAAZHJzL2Rvd25yZXYueG1sUEsFBgAAAAAEAAQA8wAAAAkGAAAAAA==&#10;" o:allowincell="f" strokecolor="blue" strokeweight="1.5pt">
+            <v:line w14:anchorId="786C7AFC" id="Line 2" o:spid="_x0000_s1026" style="position:absolute;z-index:251658240;visibility:visible;mso-wrap-style:square;mso-width-percent:0;mso-height-percent:0;mso-wrap-distance-left:9pt;mso-wrap-distance-top:0;mso-wrap-distance-right:9pt;mso-wrap-distance-bottom:0;mso-position-horizontal:absolute;mso-position-horizontal-relative:page;mso-position-vertical:absolute;mso-position-vertical-relative:page;mso-width-percent:0;mso-height-percent:0;mso-width-relative:page;mso-height-relative:page" from="42.55pt,802.3pt" to="552.75pt,802.35pt" o:gfxdata="UEsDBBQABgAIAAAAIQC2gziS/gAAAOEBAAATAAAAW0NvbnRlbnRfVHlwZXNdLnhtbJSRQU7DMBBF&#10;90jcwfIWJU67QAgl6YK0S0CoHGBkTxKLZGx5TGhvj5O2G0SRWNoz/78nu9wcxkFMGNg6quQqL6RA&#10;0s5Y6ir5vt9lD1JwBDIwOMJKHpHlpr69KfdHjyxSmriSfYz+USnWPY7AufNIadK6MEJMx9ApD/oD&#10;OlTrorhX2lFEilmcO2RdNtjC5xDF9pCuTyYBB5bi6bQ4syoJ3g9WQ0ymaiLzg5KdCXlKLjvcW893&#10;SUOqXwnz5DrgnHtJTxOsQfEKIT7DmDSUCaxw7Rqn8787ZsmRM9e2VmPeBN4uqYvTtW7jvijg9N/y&#10;JsXecLq0q+WD6m8AAAD//wMAUEsDBBQABgAIAAAAIQA4/SH/1gAAAJQBAAALAAAAX3JlbHMvLnJl&#10;bHOkkMFqwzAMhu+DvYPRfXGawxijTi+j0GvpHsDYimMaW0Yy2fr2M4PBMnrbUb/Q94l/f/hMi1qR&#10;JVI2sOt6UJgd+ZiDgffL8ekFlFSbvV0oo4EbChzGx4f9GRdb25HMsYhqlCwG5lrLq9biZkxWOiqY&#10;22YiTra2kYMu1l1tQD30/bPm3wwYN0x18gb45AdQl1tp5j/sFB2T0FQ7R0nTNEV3j6o9feQzro1i&#10;OWA14Fm+Q8a1a8+Bvu/d/dMb2JY5uiPbhG/ktn4cqGU/er3pcvwCAAD//wMAUEsDBBQABgAIAAAA&#10;IQA+bk10owIAAJwFAAAOAAAAZHJzL2Uyb0RvYy54bWysVE1v2zAMvQ/YfxB0d23HzpfRZGj9sUu3&#10;FWiHnRVLjoXJkiEpcYJh/32UkrhLd9gwNAEMUSKfHslH3X44dALtmTZcyRWObyKMmKwV5XK7wl+f&#10;q2CBkbFEUiKUZCt8ZAZ/WL9/dzv0GZuoVgnKNAIQabKhX+HW2j4LQ1O3rCPmRvVMwmGjdEcsmHob&#10;Uk0GQO9EOImiWTgoTXutamYM7BanQ7z2+E3DavulaQyzSKwwcLP+q/13477h+pZkW036ltdnGuQ/&#10;WHSES7h0hCqIJWin+R9QHa+1MqqxN7XqQtU0vGY+B8gmjl5l89SSnvlcoDimH8tk3g62/rx/1IjT&#10;FU4wkqSDFj1wydDEVWboTQYOuXzULrf6IJ/6B1V/N0iqvCVyyzzD52MPYbGLCK9CnGF6wN8MnxQF&#10;H7Kzypfp0OjOQUIB0MF34zh2gx0sqmFzls6X0xSaVsPZLJl6fJJdQntt7EemOuQWKyyAtYcm+wdj&#10;HRWSXVzcTVJVXAjfbiHRAHyX0TTyEUYJTt2p8zN6u8mFRnviFAO/qjpffOWm1U5Sj9YyQktJkfVV&#10;kKBy7OBNh5FgMBOw8H6WcPF3P2AtpOPBvHhPqYB1sLD0+1AdL6wfy2hZLspFGqSTWRmkUVEEd1We&#10;BrMqnk+LpMjzIv7pEozTrOWUMulyvIg8Tv9NROdxO8lzlPlYzfAa3ZcdyF4zvaum0TxNFsF8Pk2C&#10;NCmj4H5R5cFdHs9m8/I+vy9fMS199uZtyI6ldKzUzjL91NIBUe50k0yXkxiDAY/CZO4aDoojYgud&#10;q63GSCv7jdvWC91J1GFcaWQRuf9ZIyP6qRCXHjpr7MI5t5dSQc8v/fXz40bmNHwbRY+P2onZjRI8&#10;AT7o/Fy5N+Z323u9PKrrXwAAAP//AwBQSwMEFAAGAAgAAAAhADdamYLfAAAADQEAAA8AAABkcnMv&#10;ZG93bnJldi54bWxMj7FOwzAQhnck3sE6JDZqG5IQpXEqhMRUBggsbG58TQLxOYrdNnl7XDHQ8f77&#10;9N935Wa2Azvi5HtHCuRKAENqnOmpVfD58XKXA/NBk9GDI1SwoIdNdX1V6sK4E73jsQ4tiyXkC62g&#10;C2EsOPdNh1b7lRuR4m7vJqtDHKeWm0mfYrkd+L0QGbe6p3ih0yM+d9j81AerYF4yuU1qOebGvCZv&#10;yXb5+n5YlLq9mZ/WwALO4R+Gs35Uhyo67dyBjGeDgjyVkYx5JpIM2JmQIk2B7f6yR+BVyS+/qH4B&#10;AAD//wMAUEsBAi0AFAAGAAgAAAAhALaDOJL+AAAA4QEAABMAAAAAAAAAAAAAAAAAAAAAAFtDb250&#10;ZW50X1R5cGVzXS54bWxQSwECLQAUAAYACAAAACEAOP0h/9YAAACUAQAACwAAAAAAAAAAAAAAAAAv&#10;AQAAX3JlbHMvLnJlbHNQSwECLQAUAAYACAAAACEAPm5NdKMCAACcBQAADgAAAAAAAAAAAAAAAAAu&#10;AgAAZHJzL2Uyb0RvYy54bWxQSwECLQAUAAYACAAAACEAN1qZgt8AAAANAQAADwAAAAAAAAAAAAAA&#10;AAD9BAAAZHJzL2Rvd25yZXYueG1sUEsFBgAAAAAEAAQA8wAAAAkGAAAAAA==&#10;" o:allowincell="f" strokecolor="blue" strokeweight="1.5pt">
               <v:stroke startarrowwidth="narrow" startarrowlength="short" endarrowwidth="narrow" endarrowlength="short"/>
               <w10:wrap anchorx="page" anchory="page"/>
             </v:line>
@@ -20101,7 +20119,7 @@
         <w:noProof/>
         <w:sz w:val="16"/>
       </w:rPr>
-      <w:t>14.06.2019</w:t>
+      <w:t>12.11.2019</w:t>
     </w:r>
     <w:r>
       <w:rPr>
@@ -20155,7 +20173,7 @@
         <w:sz w:val="16"/>
         <w:szCs w:val="16"/>
       </w:rPr>
-      <w:t>6</w:t>
+      <w:t>24</w:t>
     </w:r>
     <w:r>
       <w:rPr>
@@ -20282,7 +20300,7 @@
         </mc:Choice>
         <mc:Fallback>
           <w:pict>
-            <v:line w14:anchorId="421D0C65" id="Line 1" o:spid="_x0000_s1026" style="position:absolute;z-index:251659264;visibility:visible;mso-wrap-style:square;mso-width-percent:0;mso-height-percent:0;mso-wrap-distance-left:9pt;mso-wrap-distance-top:0;mso-wrap-distance-right:9pt;mso-wrap-distance-bottom:0;mso-position-horizontal:absolute;mso-position-horizontal-relative:margin;mso-position-vertical:absolute;mso-position-vertical-relative:page;mso-width-percent:0;mso-height-percent:0;mso-width-relative:page;mso-height-relative:page" from="320.35pt,59.55pt" to="507.45pt,59.6pt" o:gfxdata="UEsDBBQABgAIAAAAIQC2gziS/gAAAOEBAAATAAAAW0NvbnRlbnRfVHlwZXNdLnhtbJSRQU7DMBBF&#10;90jcwfIWJU67QAgl6YK0S0CoHGBkTxKLZGx5TGhvj5O2G0SRWNoz/78nu9wcxkFMGNg6quQqL6RA&#10;0s5Y6ir5vt9lD1JwBDIwOMJKHpHlpr69KfdHjyxSmriSfYz+USnWPY7AufNIadK6MEJMx9ApD/oD&#10;OlTrorhX2lFEilmcO2RdNtjC5xDF9pCuTyYBB5bi6bQ4syoJ3g9WQ0ymaiLzg5KdCXlKLjvcW893&#10;SUOqXwnz5DrgnHtJTxOsQfEKIT7DmDSUCaxw7Rqn8787ZsmRM9e2VmPeBN4uqYvTtW7jvijg9N/y&#10;JsXecLq0q+WD6m8AAAD//wMAUEsDBBQABgAIAAAAIQA4/SH/1gAAAJQBAAALAAAAX3JlbHMvLnJl&#10;bHOkkMFqwzAMhu+DvYPRfXGawxijTi+j0GvpHsDYimMaW0Yy2fr2M4PBMnrbUb/Q94l/f/hMi1qR&#10;JVI2sOt6UJgd+ZiDgffL8ekFlFSbvV0oo4EbChzGx4f9GRdb25HMsYhqlCwG5lrLq9biZkxWOiqY&#10;22YiTra2kYMu1l1tQD30/bPm3wwYN0x18gb45AdQl1tp5j/sFB2T0FQ7R0nTNEV3j6o9feQzro1i&#10;OWA14Fm+Q8a1a8+Bvu/d/dMb2JY5uiPbhG/ktn4cqGU/er3pcvwCAAD//wMAUEsDBBQABgAIAAAA&#10;IQATfCrkogIAAJwFAAAOAAAAZHJzL2Uyb0RvYy54bWysVE1v2zAMvQ/YfxB0d20nTpwGdYrWH7t0&#10;W4F22Fmx5FiYLBmSEicY9t9LKYm7dIcNQxPAECXyieR71M3tvhNox7ThSmY4voowYrJWlMtNhr89&#10;V8ECI2OJpEQoyTJ8YAbfrj5+uBn6JZuoVgnKNAIQaZZDn+HW2n4ZhqZuWUfMleqZhMNG6Y5YMPUm&#10;pJoMgN6JcBJF83BQmvZa1cwY2C2Oh3jl8ZuG1fZr0xhmkcgw5Gb9V/vv2n3D1Q1ZbjTpW16f0iD/&#10;kUVHuIRLR6iCWIK2mv8B1fFaK6Mae1WrLlRNw2vma4Bq4uhNNU8t6ZmvBZpj+rFN5v1g6y+7R404&#10;zXCCkSQdUPTAJUOx68zQmyU45PJRu9rqvXzqH1T9wyCp8pbIDfMZPh96CPMR4UWIM0wP+Ovhs6Lg&#10;Q7ZW+TbtG905SGgA2ns2DiMbbG9RDZuTaTqPUyCthrP5dOYyCsnyHNprYz8x1SG3yLCArD002T0Y&#10;e3Q9u7ibpKq4EJ5uIdEA8LMkinyEUYJTd+r8jN6sc6HRjjjFwK+qThdfuGm1ldSjtYzQUlJkfRck&#10;qBw7eNNhJBjMBCy8nyVc/N0PChTS5cG8eI+lgLW3sPT70B0vrJ/X0XW5KBdJkEzmZZBERRHcVXkS&#10;zKs4nRXTIs+L+JcrME6WLaeUSVfjWeRx8m8iOo3bUZ6jzMduhpfoniFI9jLTu2oWpcl0EaTpbBok&#10;0zIK7hdVHtzl8Xyelvf5ffkm09JXb94n2bGVLiu1tUw/tXRAlDvdTGfXkxiDAY/CJHWEg+KI2ABz&#10;tdUYaWW/c9t6oTuJOowLjSwi9z9pZEQ/NuLMobNGFk61vbYKOD/z6+fHjcxx+NaKHh61E7MbJXgC&#10;fNDpuXJvzO+293p9VFcvAAAA//8DAFBLAwQUAAYACAAAACEAO2qJC+AAAAAMAQAADwAAAGRycy9k&#10;b3ducmV2LnhtbEyPTU/DMAyG70j8h8hI3FjSbRqsNJ0Q2sQBAWJsd7c1bbXGqZr0Y/+ejAsc7ffR&#10;68fJZjKNGKhztWUN0UyBIM5tUXOp4fC1u3sA4TxygY1l0nAmB5v0+irBuLAjf9Kw96UIJexi1FB5&#10;38ZSurwig25mW+KQfdvOoA9jV8qiwzGUm0bOlVpJgzWHCxW29FxRftr3RsM2p4+hzc5vOL684+J1&#10;sdv2p6PWtzfT0yMIT5P/g+GiH9QhDU6Z7blwotGwWqr7gIYgWkcgLoSKlmsQ2e9qDjJN5P8n0h8A&#10;AAD//wMAUEsBAi0AFAAGAAgAAAAhALaDOJL+AAAA4QEAABMAAAAAAAAAAAAAAAAAAAAAAFtDb250&#10;ZW50X1R5cGVzXS54bWxQSwECLQAUAAYACAAAACEAOP0h/9YAAACUAQAACwAAAAAAAAAAAAAAAAAv&#10;AQAAX3JlbHMvLnJlbHNQSwECLQAUAAYACAAAACEAE3wq5KICAACcBQAADgAAAAAAAAAAAAAAAAAu&#10;AgAAZHJzL2Uyb0RvYy54bWxQSwECLQAUAAYACAAAACEAO2qJC+AAAAAMAQAADwAAAAAAAAAAAAAA&#10;AAD8BAAAZHJzL2Rvd25yZXYueG1sUEsFBgAAAAAEAAQA8wAAAAkGAAAAAA==&#10;" o:allowincell="f" strokecolor="blue" strokeweight="2pt">
+            <v:line w14:anchorId="76BCF91B" id="Line 1" o:spid="_x0000_s1026" style="position:absolute;z-index:251659264;visibility:visible;mso-wrap-style:square;mso-width-percent:0;mso-height-percent:0;mso-wrap-distance-left:9pt;mso-wrap-distance-top:0;mso-wrap-distance-right:9pt;mso-wrap-distance-bottom:0;mso-position-horizontal:absolute;mso-position-horizontal-relative:margin;mso-position-vertical:absolute;mso-position-vertical-relative:page;mso-width-percent:0;mso-height-percent:0;mso-width-relative:page;mso-height-relative:page" from="320.35pt,59.55pt" to="507.45pt,59.6pt" o:gfxdata="UEsDBBQABgAIAAAAIQC2gziS/gAAAOEBAAATAAAAW0NvbnRlbnRfVHlwZXNdLnhtbJSRQU7DMBBF&#10;90jcwfIWJU67QAgl6YK0S0CoHGBkTxKLZGx5TGhvj5O2G0SRWNoz/78nu9wcxkFMGNg6quQqL6RA&#10;0s5Y6ir5vt9lD1JwBDIwOMJKHpHlpr69KfdHjyxSmriSfYz+USnWPY7AufNIadK6MEJMx9ApD/oD&#10;OlTrorhX2lFEilmcO2RdNtjC5xDF9pCuTyYBB5bi6bQ4syoJ3g9WQ0ymaiLzg5KdCXlKLjvcW893&#10;SUOqXwnz5DrgnHtJTxOsQfEKIT7DmDSUCaxw7Rqn8787ZsmRM9e2VmPeBN4uqYvTtW7jvijg9N/y&#10;JsXecLq0q+WD6m8AAAD//wMAUEsDBBQABgAIAAAAIQA4/SH/1gAAAJQBAAALAAAAX3JlbHMvLnJl&#10;bHOkkMFqwzAMhu+DvYPRfXGawxijTi+j0GvpHsDYimMaW0Yy2fr2M4PBMnrbUb/Q94l/f/hMi1qR&#10;JVI2sOt6UJgd+ZiDgffL8ekFlFSbvV0oo4EbChzGx4f9GRdb25HMsYhqlCwG5lrLq9biZkxWOiqY&#10;22YiTra2kYMu1l1tQD30/bPm3wwYN0x18gb45AdQl1tp5j/sFB2T0FQ7R0nTNEV3j6o9feQzro1i&#10;OWA14Fm+Q8a1a8+Bvu/d/dMb2JY5uiPbhG/ktn4cqGU/er3pcvwCAAD//wMAUEsDBBQABgAIAAAA&#10;IQATfCrkogIAAJwFAAAOAAAAZHJzL2Uyb0RvYy54bWysVE1v2zAMvQ/YfxB0d20nTpwGdYrWH7t0&#10;W4F22Fmx5FiYLBmSEicY9t9LKYm7dIcNQxPAECXyieR71M3tvhNox7ThSmY4voowYrJWlMtNhr89&#10;V8ECI2OJpEQoyTJ8YAbfrj5+uBn6JZuoVgnKNAIQaZZDn+HW2n4ZhqZuWUfMleqZhMNG6Y5YMPUm&#10;pJoMgN6JcBJF83BQmvZa1cwY2C2Oh3jl8ZuG1fZr0xhmkcgw5Gb9V/vv2n3D1Q1ZbjTpW16f0iD/&#10;kUVHuIRLR6iCWIK2mv8B1fFaK6Mae1WrLlRNw2vma4Bq4uhNNU8t6ZmvBZpj+rFN5v1g6y+7R404&#10;zXCCkSQdUPTAJUOx68zQmyU45PJRu9rqvXzqH1T9wyCp8pbIDfMZPh96CPMR4UWIM0wP+Ovhs6Lg&#10;Q7ZW+TbtG905SGgA2ns2DiMbbG9RDZuTaTqPUyCthrP5dOYyCsnyHNprYz8x1SG3yLCArD002T0Y&#10;e3Q9u7ibpKq4EJ5uIdEA8LMkinyEUYJTd+r8jN6sc6HRjjjFwK+qThdfuGm1ldSjtYzQUlJkfRck&#10;qBw7eNNhJBjMBCy8nyVc/N0PChTS5cG8eI+lgLW3sPT70B0vrJ/X0XW5KBdJkEzmZZBERRHcVXkS&#10;zKs4nRXTIs+L+JcrME6WLaeUSVfjWeRx8m8iOo3bUZ6jzMduhpfoniFI9jLTu2oWpcl0EaTpbBok&#10;0zIK7hdVHtzl8Xyelvf5ffkm09JXb94n2bGVLiu1tUw/tXRAlDvdTGfXkxiDAY/CJHWEg+KI2ABz&#10;tdUYaWW/c9t6oTuJOowLjSwi9z9pZEQ/NuLMobNGFk61vbYKOD/z6+fHjcxx+NaKHh61E7MbJXgC&#10;fNDpuXJvzO+293p9VFcvAAAA//8DAFBLAwQUAAYACAAAACEAO2qJC+AAAAAMAQAADwAAAGRycy9k&#10;b3ducmV2LnhtbEyPTU/DMAyG70j8h8hI3FjSbRqsNJ0Q2sQBAWJsd7c1bbXGqZr0Y/+ejAsc7ffR&#10;68fJZjKNGKhztWUN0UyBIM5tUXOp4fC1u3sA4TxygY1l0nAmB5v0+irBuLAjf9Kw96UIJexi1FB5&#10;38ZSurwig25mW+KQfdvOoA9jV8qiwzGUm0bOlVpJgzWHCxW29FxRftr3RsM2p4+hzc5vOL684+J1&#10;sdv2p6PWtzfT0yMIT5P/g+GiH9QhDU6Z7blwotGwWqr7gIYgWkcgLoSKlmsQ2e9qDjJN5P8n0h8A&#10;AAD//wMAUEsBAi0AFAAGAAgAAAAhALaDOJL+AAAA4QEAABMAAAAAAAAAAAAAAAAAAAAAAFtDb250&#10;ZW50X1R5cGVzXS54bWxQSwECLQAUAAYACAAAACEAOP0h/9YAAACUAQAACwAAAAAAAAAAAAAAAAAv&#10;AQAAX3JlbHMvLnJlbHNQSwECLQAUAAYACAAAACEAE3wq5KICAACcBQAADgAAAAAAAAAAAAAAAAAu&#10;AgAAZHJzL2Uyb0RvYy54bWxQSwECLQAUAAYACAAAACEAO2qJC+AAAAAMAQAADwAAAAAAAAAAAAAA&#10;AAD8BAAAZHJzL2Rvd25yZXYueG1sUEsFBgAAAAAEAAQA8wAAAAkGAAAAAA==&#10;" o:allowincell="f" strokecolor="blue" strokeweight="2pt">
               <v:stroke startarrowwidth="narrow" startarrowlength="short" endarrowwidth="narrow" endarrowlength="short"/>
               <w10:wrap anchorx="margin" anchory="page"/>
             </v:line>
@@ -27001,7 +27019,7 @@
 </file>
 
 <file path=customXml/itemProps1.xml><?xml version="1.0" encoding="utf-8"?>
-<ds:datastoreItem xmlns:ds="http://schemas.openxmlformats.org/officeDocument/2006/customXml" ds:itemID="{EF418756-E97C-4C0B-B832-E32EA04B4576}">
+<ds:datastoreItem xmlns:ds="http://schemas.openxmlformats.org/officeDocument/2006/customXml" ds:itemID="{46FBE3CC-5B7E-4A11-8455-679FA203A70C}">
   <ds:schemaRefs>
     <ds:schemaRef ds:uri="http://schemas.openxmlformats.org/officeDocument/2006/bibliography"/>
   </ds:schemaRefs>

</xml_diff>

<commit_message>
Add timeout control bits and logic to ignore timeout or configure framebased timeout in input logic.
</commit_message>
<xml_diff>
--- a/doc/psi_multi_stream_daq.docx
+++ b/doc/psi_multi_stream_daq.docx
@@ -1,6 +1,6 @@
 
 <file path=word/document.xml><?xml version="1.0" encoding="utf-8"?>
-<w:document xmlns:wpc="http://schemas.microsoft.com/office/word/2010/wordprocessingCanvas" xmlns:cx="http://schemas.microsoft.com/office/drawing/2014/chartex" xmlns:cx1="http://schemas.microsoft.com/office/drawing/2015/9/8/chartex" xmlns:mc="http://schemas.openxmlformats.org/markup-compatibility/2006" xmlns:o="urn:schemas-microsoft-com:office:office" xmlns:r="http://schemas.openxmlformats.org/officeDocument/2006/relationships" xmlns:m="http://schemas.openxmlformats.org/officeDocument/2006/math" xmlns:v="urn:schemas-microsoft-com:vml" xmlns:wp14="http://schemas.microsoft.com/office/word/2010/wordprocessingDrawing" xmlns:wp="http://schemas.openxmlformats.org/drawingml/2006/wordprocessingDrawing" xmlns:w10="urn:schemas-microsoft-com:office:word" xmlns:w="http://schemas.openxmlformats.org/wordprocessingml/2006/main" xmlns:w14="http://schemas.microsoft.com/office/word/2010/wordml" xmlns:w15="http://schemas.microsoft.com/office/word/2012/wordml" xmlns:w16se="http://schemas.microsoft.com/office/word/2015/wordml/symex" xmlns:wpg="http://schemas.microsoft.com/office/word/2010/wordprocessingGroup" xmlns:wpi="http://schemas.microsoft.com/office/word/2010/wordprocessingInk" xmlns:wne="http://schemas.microsoft.com/office/word/2006/wordml" xmlns:wps="http://schemas.microsoft.com/office/word/2010/wordprocessingShape" mc:Ignorable="w14 w15 w16se wp14">
+<w:document xmlns:wpc="http://schemas.microsoft.com/office/word/2010/wordprocessingCanvas" xmlns:cx="http://schemas.microsoft.com/office/drawing/2014/chartex" xmlns:cx1="http://schemas.microsoft.com/office/drawing/2015/9/8/chartex" xmlns:cx2="http://schemas.microsoft.com/office/drawing/2015/10/21/chartex" xmlns:cx3="http://schemas.microsoft.com/office/drawing/2016/5/9/chartex" xmlns:cx4="http://schemas.microsoft.com/office/drawing/2016/5/10/chartex" xmlns:cx5="http://schemas.microsoft.com/office/drawing/2016/5/11/chartex" xmlns:cx6="http://schemas.microsoft.com/office/drawing/2016/5/12/chartex" xmlns:cx7="http://schemas.microsoft.com/office/drawing/2016/5/13/chartex" xmlns:cx8="http://schemas.microsoft.com/office/drawing/2016/5/14/chartex" xmlns:mc="http://schemas.openxmlformats.org/markup-compatibility/2006" xmlns:aink="http://schemas.microsoft.com/office/drawing/2016/ink" xmlns:am3d="http://schemas.microsoft.com/office/drawing/2017/model3d" xmlns:o="urn:schemas-microsoft-com:office:office" xmlns:oel="http://schemas.microsoft.com/office/2019/extlst" xmlns:r="http://schemas.openxmlformats.org/officeDocument/2006/relationships" xmlns:m="http://schemas.openxmlformats.org/officeDocument/2006/math" xmlns:v="urn:schemas-microsoft-com:vml" xmlns:wp14="http://schemas.microsoft.com/office/word/2010/wordprocessingDrawing" xmlns:wp="http://schemas.openxmlformats.org/drawingml/2006/wordprocessingDrawing" xmlns:w10="urn:schemas-microsoft-com:office:word" xmlns:w="http://schemas.openxmlformats.org/wordprocessingml/2006/main" xmlns:w14="http://schemas.microsoft.com/office/word/2010/wordml" xmlns:w15="http://schemas.microsoft.com/office/word/2012/wordml" xmlns:w16cex="http://schemas.microsoft.com/office/word/2018/wordml/cex" xmlns:w16cid="http://schemas.microsoft.com/office/word/2016/wordml/cid" xmlns:w16="http://schemas.microsoft.com/office/word/2018/wordml" xmlns:w16sdtdh="http://schemas.microsoft.com/office/word/2020/wordml/sdtdatahash" xmlns:w16se="http://schemas.microsoft.com/office/word/2015/wordml/symex" xmlns:wpg="http://schemas.microsoft.com/office/word/2010/wordprocessingGroup" xmlns:wpi="http://schemas.microsoft.com/office/word/2010/wordprocessingInk" xmlns:wne="http://schemas.microsoft.com/office/word/2006/wordml" xmlns:wps="http://schemas.microsoft.com/office/word/2010/wordprocessingShape" mc:Ignorable="w14 w15 w16se w16cid w16 w16cex w16sdtdh wp14">
   <w:body>
     <w:p>
       <w:pPr>
@@ -3825,8 +3825,16 @@
         <w:rPr>
           <w:lang w:val="en-US"/>
         </w:rPr>
-        <w:t xml:space="preserve"> per stream</w:t>
-      </w:r>
+        <w:t xml:space="preserve"> per </w:t>
+      </w:r>
+      <w:proofErr w:type="gramStart"/>
+      <w:r>
+        <w:rPr>
+          <w:lang w:val="en-US"/>
+        </w:rPr>
+        <w:t>stream</w:t>
+      </w:r>
+      <w:proofErr w:type="gramEnd"/>
     </w:p>
     <w:p>
       <w:pPr>
@@ -3844,7 +3852,21 @@
         <w:rPr>
           <w:lang w:val="en-US"/>
         </w:rPr>
-        <w:t>Up to 32 windows per stream (i.e. up to 32 trigger events can be recorded without overwriting existing recordings)</w:t>
+        <w:t>Up to 32 windows per stream (</w:t>
+      </w:r>
+      <w:proofErr w:type="gramStart"/>
+      <w:r>
+        <w:rPr>
+          <w:lang w:val="en-US"/>
+        </w:rPr>
+        <w:t>i.e.</w:t>
+      </w:r>
+      <w:proofErr w:type="gramEnd"/>
+      <w:r>
+        <w:rPr>
+          <w:lang w:val="en-US"/>
+        </w:rPr>
+        <w:t xml:space="preserve"> up to 32 trigger events can be recorded without overwriting existing recordings)</w:t>
       </w:r>
     </w:p>
     <w:p>
@@ -3901,8 +3923,16 @@
         <w:rPr>
           <w:lang w:val="en-US"/>
         </w:rPr>
-        <w:t>Buffers can be used linearly or as ring-buffers</w:t>
-      </w:r>
+        <w:t>Buffers can be used linearly or as ring-</w:t>
+      </w:r>
+      <w:proofErr w:type="gramStart"/>
+      <w:r>
+        <w:rPr>
+          <w:lang w:val="en-US"/>
+        </w:rPr>
+        <w:t>buffers</w:t>
+      </w:r>
+      <w:proofErr w:type="gramEnd"/>
     </w:p>
     <w:p>
       <w:pPr>
@@ -3939,8 +3969,16 @@
         <w:rPr>
           <w:lang w:val="en-US"/>
         </w:rPr>
-        <w:t>Each stream is configurable separately</w:t>
-      </w:r>
+        <w:t xml:space="preserve">Each stream is configurable </w:t>
+      </w:r>
+      <w:proofErr w:type="gramStart"/>
+      <w:r>
+        <w:rPr>
+          <w:lang w:val="en-US"/>
+        </w:rPr>
+        <w:t>separately</w:t>
+      </w:r>
+      <w:proofErr w:type="gramEnd"/>
     </w:p>
     <w:p>
       <w:pPr>
@@ -4172,7 +4210,21 @@
         <w:rPr>
           <w:lang w:val="en-US"/>
         </w:rPr>
-        <w:t xml:space="preserve">. The same applies for the buffer base-address but not to the window base-addresses (windows are placed back to back in the memory). </w:t>
+        <w:t xml:space="preserve">. The same applies for the buffer base-address but not to the window base-addresses (windows are placed </w:t>
+      </w:r>
+      <w:proofErr w:type="gramStart"/>
+      <w:r>
+        <w:rPr>
+          <w:lang w:val="en-US"/>
+        </w:rPr>
+        <w:t>back to back</w:t>
+      </w:r>
+      <w:proofErr w:type="gramEnd"/>
+      <w:r>
+        <w:rPr>
+          <w:lang w:val="en-US"/>
+        </w:rPr>
+        <w:t xml:space="preserve"> in the memory). </w:t>
       </w:r>
     </w:p>
     <w:p>
@@ -4201,7 +4253,7 @@
           <w:lang w:val="en-US"/>
         </w:rPr>
         <w:drawing>
-          <wp:inline distT="0" distB="0" distL="0" distR="0" wp14:anchorId="775490CF" wp14:editId="02443DA7">
+          <wp:inline distT="0" distB="0" distL="0" distR="0" wp14:anchorId="15FE97B9" wp14:editId="630F4728">
             <wp:extent cx="4078515" cy="2204194"/>
             <wp:effectExtent l="0" t="0" r="0" b="5715"/>
             <wp:docPr id="6" name="Picture 6"/>
@@ -4328,20 +4380,48 @@
         <w:rPr>
           <w:lang w:val="en-US"/>
         </w:rPr>
-        <w:t>Each window can be regarded as ring-buffer into which data is written continuously. After a trigger, the amount of post-trigger data is written and afterwards the next window (the next ring-buffer) is selected and the same procedure starts again.</w:t>
-      </w:r>
-    </w:p>
-    <w:p>
-      <w:pPr>
-        <w:rPr>
-          <w:lang w:val="en-US"/>
-        </w:rPr>
-      </w:pPr>
-      <w:r>
-        <w:rPr>
-          <w:lang w:val="en-US"/>
-        </w:rPr>
-        <w:t xml:space="preserve">Since every window is a ring-buffer, the first sample may not be stored at the first address of the window but the data may be wrapped as shown in the figure below. The software is responsible for unwrapping the data according to the address of the last sample, which can be read via the </w:t>
+        <w:t xml:space="preserve">Each window can be regarded as ring-buffer into which data is written continuously. After a trigger, the amount of post-trigger data is written and afterwards the next window (the next ring-buffer) is </w:t>
+      </w:r>
+      <w:proofErr w:type="gramStart"/>
+      <w:r>
+        <w:rPr>
+          <w:lang w:val="en-US"/>
+        </w:rPr>
+        <w:t>selected</w:t>
+      </w:r>
+      <w:proofErr w:type="gramEnd"/>
+      <w:r>
+        <w:rPr>
+          <w:lang w:val="en-US"/>
+        </w:rPr>
+        <w:t xml:space="preserve"> and the same procedure starts again.</w:t>
+      </w:r>
+    </w:p>
+    <w:p>
+      <w:pPr>
+        <w:rPr>
+          <w:lang w:val="en-US"/>
+        </w:rPr>
+      </w:pPr>
+      <w:r>
+        <w:rPr>
+          <w:lang w:val="en-US"/>
+        </w:rPr>
+        <w:t xml:space="preserve">Since every window is a ring-buffer, the first sample may not be stored at the first address of the </w:t>
+      </w:r>
+      <w:proofErr w:type="gramStart"/>
+      <w:r>
+        <w:rPr>
+          <w:lang w:val="en-US"/>
+        </w:rPr>
+        <w:t>window</w:t>
+      </w:r>
+      <w:proofErr w:type="gramEnd"/>
+      <w:r>
+        <w:rPr>
+          <w:lang w:val="en-US"/>
+        </w:rPr>
+        <w:t xml:space="preserve"> but the data may be wrapped as shown in the figure below. The software is responsible for unwrapping the data according to the address of the last sample, which can be read via the </w:t>
       </w:r>
       <w:r>
         <w:rPr>
@@ -4401,7 +4481,7 @@
           <w:lang w:val="en-US"/>
         </w:rPr>
         <w:drawing>
-          <wp:inline distT="0" distB="0" distL="0" distR="0" wp14:anchorId="0EFDEB17" wp14:editId="3E308668">
+          <wp:inline distT="0" distB="0" distL="0" distR="0" wp14:anchorId="5C29B726" wp14:editId="4764230B">
             <wp:extent cx="1712686" cy="1651599"/>
             <wp:effectExtent l="0" t="0" r="1905" b="6350"/>
             <wp:docPr id="14" name="Picture 14"/>
@@ -4506,21 +4586,43 @@
         <w:rPr>
           <w:lang w:val="en-US"/>
         </w:rPr>
-        <w:t>Data in window buffers may be wrapped</w:t>
+        <w:t xml:space="preserve">Data in window buffers may be </w:t>
+      </w:r>
+      <w:proofErr w:type="gramStart"/>
+      <w:r>
+        <w:rPr>
+          <w:lang w:val="en-US"/>
+        </w:rPr>
+        <w:t>wrapped</w:t>
       </w:r>
       <w:bookmarkEnd w:id="4"/>
-    </w:p>
-    <w:p>
-      <w:pPr>
-        <w:rPr>
-          <w:lang w:val="en-US"/>
-        </w:rPr>
-      </w:pPr>
-      <w:r>
-        <w:rPr>
-          <w:lang w:val="en-US"/>
-        </w:rPr>
-        <w:t>Optionally it is possible to disable the ring-buffer behavior and store data linearly. In this case, the recording for one window is finished and the next window is selected if either a trigger occurs or the window is full.</w:t>
+      <w:proofErr w:type="gramEnd"/>
+    </w:p>
+    <w:p>
+      <w:pPr>
+        <w:rPr>
+          <w:lang w:val="en-US"/>
+        </w:rPr>
+      </w:pPr>
+      <w:r>
+        <w:rPr>
+          <w:lang w:val="en-US"/>
+        </w:rPr>
+        <w:t xml:space="preserve">Optionally it is possible to disable the ring-buffer behavior and store data linearly. In this case, the recording for one window is finished and the next window is selected if either a trigger </w:t>
+      </w:r>
+      <w:proofErr w:type="gramStart"/>
+      <w:r>
+        <w:rPr>
+          <w:lang w:val="en-US"/>
+        </w:rPr>
+        <w:t>occurs</w:t>
+      </w:r>
+      <w:proofErr w:type="gramEnd"/>
+      <w:r>
+        <w:rPr>
+          <w:lang w:val="en-US"/>
+        </w:rPr>
+        <w:t xml:space="preserve"> or the window is full.</w:t>
       </w:r>
     </w:p>
     <w:p>
@@ -4584,7 +4686,7 @@
           <w:lang w:val="en-US"/>
         </w:rPr>
         <w:drawing>
-          <wp:inline distT="0" distB="0" distL="0" distR="0">
+          <wp:inline distT="0" distB="0" distL="0" distR="0" wp14:anchorId="67A12899" wp14:editId="2C9F59FD">
             <wp:extent cx="5276850" cy="2676525"/>
             <wp:effectExtent l="0" t="0" r="0" b="9525"/>
             <wp:docPr id="10" name="Picture 10"/>
@@ -4703,7 +4805,21 @@
         <w:rPr>
           <w:lang w:val="en-US"/>
         </w:rPr>
-        <w:t>For each stream there is some separate input logic required that does wi</w:t>
+        <w:t xml:space="preserve">For each stream there is some separate input logic required that </w:t>
+      </w:r>
+      <w:proofErr w:type="gramStart"/>
+      <w:r>
+        <w:rPr>
+          <w:lang w:val="en-US"/>
+        </w:rPr>
+        <w:t>does</w:t>
+      </w:r>
+      <w:proofErr w:type="gramEnd"/>
+      <w:r>
+        <w:rPr>
+          <w:lang w:val="en-US"/>
+        </w:rPr>
+        <w:t xml:space="preserve"> wi</w:t>
       </w:r>
       <w:r>
         <w:rPr>
@@ -4790,7 +4906,21 @@
         <w:rPr>
           <w:lang w:val="en-US"/>
         </w:rPr>
-        <w:t xml:space="preserve"> interface can be kept busy all the time if required. This means that data transfers have to be executed in parallel to </w:t>
+        <w:t xml:space="preserve"> interface can be kept busy all the time if required. This means that data transfers </w:t>
+      </w:r>
+      <w:proofErr w:type="gramStart"/>
+      <w:r>
+        <w:rPr>
+          <w:lang w:val="en-US"/>
+        </w:rPr>
+        <w:t>have to</w:t>
+      </w:r>
+      <w:proofErr w:type="gramEnd"/>
+      <w:r>
+        <w:rPr>
+          <w:lang w:val="en-US"/>
+        </w:rPr>
+        <w:t xml:space="preserve"> be executed in parallel to </w:t>
       </w:r>
       <w:r>
         <w:rPr>
@@ -4900,11 +5030,19 @@
         </w:rPr>
         <w:t xml:space="preserve">It also does the framing of the data. After the configured number of post-trigger samples was recorded, it ends the recording frame by asserting TLAST (end of frame signal according to AXI-S specification). </w:t>
       </w:r>
-      <w:r>
-        <w:rPr>
-          <w:lang w:val="en-US"/>
-        </w:rPr>
-        <w:t xml:space="preserve">Additionally the input logic ends a frame when no samples arrive for a configured timeout to ensure all data is written to the memory eventually. The reason for ending a frame (timeout or </w:t>
+      <w:proofErr w:type="gramStart"/>
+      <w:r>
+        <w:rPr>
+          <w:lang w:val="en-US"/>
+        </w:rPr>
+        <w:t>Additionally</w:t>
+      </w:r>
+      <w:proofErr w:type="gramEnd"/>
+      <w:r>
+        <w:rPr>
+          <w:lang w:val="en-US"/>
+        </w:rPr>
+        <w:t xml:space="preserve"> the input logic ends a frame when no samples arrive for a configured timeout to ensure all data is written to the memory eventually. The reason for ending a frame (timeout or </w:t>
       </w:r>
       <w:r>
         <w:rPr>
@@ -4951,7 +5089,7 @@
           <w:lang w:val="en-US"/>
         </w:rPr>
         <w:drawing>
-          <wp:inline distT="0" distB="0" distL="0" distR="0">
+          <wp:inline distT="0" distB="0" distL="0" distR="0" wp14:anchorId="784C01AB" wp14:editId="16E8F742">
             <wp:extent cx="5029200" cy="2509200"/>
             <wp:effectExtent l="0" t="0" r="0" b="5715"/>
             <wp:docPr id="8" name="Picture 8"/>
@@ -5110,11 +5248,19 @@
           <w:lang w:val="en-US"/>
         </w:rPr>
       </w:pPr>
-      <w:r>
-        <w:rPr>
-          <w:lang w:val="en-US"/>
-        </w:rPr>
-        <w:t xml:space="preserve">Additionally the acquisition logic can see if there is a TLAST (end of frame) in the FIFO. In this case the data must be written to the external memory </w:t>
+      <w:proofErr w:type="gramStart"/>
+      <w:r>
+        <w:rPr>
+          <w:lang w:val="en-US"/>
+        </w:rPr>
+        <w:t>Additionally</w:t>
+      </w:r>
+      <w:proofErr w:type="gramEnd"/>
+      <w:r>
+        <w:rPr>
+          <w:lang w:val="en-US"/>
+        </w:rPr>
+        <w:t xml:space="preserve"> the acquisition logic can see if there is a TLAST (end of frame) in the FIFO. In this case the data must be written to the external memory </w:t>
       </w:r>
       <w:r>
         <w:rPr>
@@ -5126,7 +5272,21 @@
         <w:rPr>
           <w:lang w:val="en-US"/>
         </w:rPr>
-        <w:t xml:space="preserve">to make it available to the software that reads it. It is possible that triggers arrive quickly one after the other, so there may be multiple TLAST signals in the FIFO. Therefore the framing logic counts how many TLAST signals are in the FIFO and only de-asserts “Has Tlast” </w:t>
+        <w:t xml:space="preserve">to make it available to the software that reads it. It is possible that triggers arrive quickly one after the other, so there may be multiple TLAST signals in the FIFO. </w:t>
+      </w:r>
+      <w:proofErr w:type="gramStart"/>
+      <w:r>
+        <w:rPr>
+          <w:lang w:val="en-US"/>
+        </w:rPr>
+        <w:t>Therefore</w:t>
+      </w:r>
+      <w:proofErr w:type="gramEnd"/>
+      <w:r>
+        <w:rPr>
+          <w:lang w:val="en-US"/>
+        </w:rPr>
+        <w:t xml:space="preserve"> the framing logic counts how many TLAST signals are in the FIFO and only de-asserts “Has Tlast” </w:t>
       </w:r>
       <w:r>
         <w:rPr>
@@ -5201,7 +5361,21 @@
         <w:rPr>
           <w:lang w:val="en-US"/>
         </w:rPr>
-        <w:t xml:space="preserve">The main goal of the acquisition logic is to write data to the external memory as efficiently as possible. The bandwidth shall only be limited by Tosca, so data transfers must happen back-to-back and no time must be lost </w:t>
+        <w:t xml:space="preserve">The main goal of the acquisition logic is to write data to the external memory as efficiently as possible. The bandwidth shall only be limited by Tosca, so data transfers must happen </w:t>
+      </w:r>
+      <w:proofErr w:type="gramStart"/>
+      <w:r>
+        <w:rPr>
+          <w:lang w:val="en-US"/>
+        </w:rPr>
+        <w:t>back-to-back</w:t>
+      </w:r>
+      <w:proofErr w:type="gramEnd"/>
+      <w:r>
+        <w:rPr>
+          <w:lang w:val="en-US"/>
+        </w:rPr>
+        <w:t xml:space="preserve"> and no time must be lost </w:t>
       </w:r>
       <w:r>
         <w:rPr>
@@ -5225,7 +5399,21 @@
         <w:rPr>
           <w:lang w:val="en-US"/>
         </w:rPr>
-        <w:t xml:space="preserve">what data to transfer next from the DMA logic that actually executes the data transfers. </w:t>
+        <w:t xml:space="preserve">what data to transfer next from the DMA logic that </w:t>
+      </w:r>
+      <w:proofErr w:type="gramStart"/>
+      <w:r>
+        <w:rPr>
+          <w:lang w:val="en-US"/>
+        </w:rPr>
+        <w:t>actually executes</w:t>
+      </w:r>
+      <w:proofErr w:type="gramEnd"/>
+      <w:r>
+        <w:rPr>
+          <w:lang w:val="en-US"/>
+        </w:rPr>
+        <w:t xml:space="preserve"> the data transfers. </w:t>
       </w:r>
     </w:p>
     <w:p>
@@ -5277,7 +5465,7 @@
           <w:lang w:val="en-US"/>
         </w:rPr>
         <w:drawing>
-          <wp:inline distT="0" distB="0" distL="0" distR="0">
+          <wp:inline distT="0" distB="0" distL="0" distR="0" wp14:anchorId="02625574" wp14:editId="1174F8A5">
             <wp:extent cx="6602400" cy="3502800"/>
             <wp:effectExtent l="0" t="0" r="0" b="2540"/>
             <wp:docPr id="7" name="Picture 7"/>
@@ -5424,7 +5612,35 @@
         <w:rPr>
           <w:lang w:val="en-US"/>
         </w:rPr>
-        <w:t xml:space="preserve"> many bits and it would therefore not be efficient to implement this storage in registers. Not only because it just requires a lot of flip-flops, but also because many LUTs would be wasted for multiplexing all these registers. Therefore all that information is stored in a context RAM. This is a dual-port RAM. One port is accessed by the control state machine to obtain the current write pointer and the configuration of the buffer to use for the next transfer. The other port is accessible over </w:t>
+        <w:t xml:space="preserve"> many </w:t>
+      </w:r>
+      <w:proofErr w:type="gramStart"/>
+      <w:r>
+        <w:rPr>
+          <w:lang w:val="en-US"/>
+        </w:rPr>
+        <w:t>bits</w:t>
+      </w:r>
+      <w:proofErr w:type="gramEnd"/>
+      <w:r>
+        <w:rPr>
+          <w:lang w:val="en-US"/>
+        </w:rPr>
+        <w:t xml:space="preserve"> and it would therefore not be efficient to implement this storage in registers. Not only because it just requires a lot of flip-flops, but also because many LUTs would be wasted for multiplexing all these registers. </w:t>
+      </w:r>
+      <w:proofErr w:type="gramStart"/>
+      <w:r>
+        <w:rPr>
+          <w:lang w:val="en-US"/>
+        </w:rPr>
+        <w:t>Therefore</w:t>
+      </w:r>
+      <w:proofErr w:type="gramEnd"/>
+      <w:r>
+        <w:rPr>
+          <w:lang w:val="en-US"/>
+        </w:rPr>
+        <w:t xml:space="preserve"> all that information is stored in a context RAM. This is a dual-port RAM. One port is accessed by the control state machine to obtain the current write pointer and the configuration of the buffer to use for the next transfer. The other port is accessible over </w:t>
       </w:r>
       <w:r>
         <w:rPr>
@@ -5489,7 +5705,7 @@
           <w:lang w:val="en-US"/>
         </w:rPr>
         <w:drawing>
-          <wp:inline distT="0" distB="0" distL="0" distR="0" wp14:anchorId="47B32A1C" wp14:editId="3F633C8E">
+          <wp:inline distT="0" distB="0" distL="0" distR="0" wp14:anchorId="4F737995" wp14:editId="1C0C16FB">
             <wp:extent cx="6480175" cy="7546503"/>
             <wp:effectExtent l="0" t="0" r="0" b="0"/>
             <wp:docPr id="1" name="Picture 1"/>
@@ -5752,7 +5968,21 @@
         <w:rPr>
           <w:lang w:val="en-US"/>
         </w:rPr>
-        <w:t xml:space="preserve">If a data transfer has to be executed, the context for the corresponding </w:t>
+        <w:t xml:space="preserve">If a data transfer </w:t>
+      </w:r>
+      <w:proofErr w:type="gramStart"/>
+      <w:r>
+        <w:rPr>
+          <w:lang w:val="en-US"/>
+        </w:rPr>
+        <w:t>has to</w:t>
+      </w:r>
+      <w:proofErr w:type="gramEnd"/>
+      <w:r>
+        <w:rPr>
+          <w:lang w:val="en-US"/>
+        </w:rPr>
+        <w:t xml:space="preserve"> be executed, the context for the corresponding </w:t>
       </w:r>
       <w:r>
         <w:rPr>
@@ -5921,13 +6151,27 @@
         <w:rPr>
           <w:lang w:val="en-US"/>
         </w:rPr>
-        <w:t xml:space="preserve">Information about whether a </w:t>
-      </w:r>
-      <w:r>
-        <w:rPr>
-          <w:lang w:val="en-US"/>
-        </w:rPr>
-        <w:t>the recording of this window was completed in the transfer (TLAST + type=end of recording)</w:t>
+        <w:t xml:space="preserve">Information about whether </w:t>
+      </w:r>
+      <w:proofErr w:type="gramStart"/>
+      <w:r>
+        <w:rPr>
+          <w:lang w:val="en-US"/>
+        </w:rPr>
+        <w:t xml:space="preserve">a </w:t>
+      </w:r>
+      <w:r>
+        <w:rPr>
+          <w:lang w:val="en-US"/>
+        </w:rPr>
+        <w:t>the</w:t>
+      </w:r>
+      <w:proofErr w:type="gramEnd"/>
+      <w:r>
+        <w:rPr>
+          <w:lang w:val="en-US"/>
+        </w:rPr>
+        <w:t xml:space="preserve"> recording of this window was completed in the transfer (TLAST + type=end of recording)</w:t>
       </w:r>
     </w:p>
     <w:p>
@@ -6013,7 +6257,35 @@
         <w:rPr>
           <w:lang w:val="en-US"/>
         </w:rPr>
-        <w:t>machine also fires interrupts whenever the recording of one window is completed and all related data is written to the memory. For implementation reasons, the order of the DMA response and the “Done” signal for the memory interface is not known. Therefore some synchronization logic is implemented that ensures that IRQs are only fired if the response from both sides is received.</w:t>
+        <w:t xml:space="preserve">machine also fires interrupts whenever the recording of one window is </w:t>
+      </w:r>
+      <w:proofErr w:type="gramStart"/>
+      <w:r>
+        <w:rPr>
+          <w:lang w:val="en-US"/>
+        </w:rPr>
+        <w:t>completed</w:t>
+      </w:r>
+      <w:proofErr w:type="gramEnd"/>
+      <w:r>
+        <w:rPr>
+          <w:lang w:val="en-US"/>
+        </w:rPr>
+        <w:t xml:space="preserve"> and all related data is written to the memory. For implementation reasons, the order of the DMA response and the “Done” signal for the memory interface is not known. </w:t>
+      </w:r>
+      <w:proofErr w:type="gramStart"/>
+      <w:r>
+        <w:rPr>
+          <w:lang w:val="en-US"/>
+        </w:rPr>
+        <w:t>Therefore</w:t>
+      </w:r>
+      <w:proofErr w:type="gramEnd"/>
+      <w:r>
+        <w:rPr>
+          <w:lang w:val="en-US"/>
+        </w:rPr>
+        <w:t xml:space="preserve"> some synchronization logic is implemented that ensures that IRQs are only fired if the response from both sides is received.</w:t>
       </w:r>
     </w:p>
     <w:p>
@@ -6137,20 +6409,48 @@
         <w:rPr>
           <w:lang w:val="en-US"/>
         </w:rPr>
-        <w:t>The state machine may request transfers that are not 64-bit aligned. This can for example happen if a timeout occurred that cause all data to be written to the memory. If the size of “all data” is not a multiple of 64-bits, the next write is not 64-bit aligned. As a result data alignment logic is required.</w:t>
-      </w:r>
-    </w:p>
-    <w:p>
-      <w:pPr>
-        <w:rPr>
-          <w:lang w:val="en-US"/>
-        </w:rPr>
-      </w:pPr>
-      <w:r>
-        <w:rPr>
-          <w:lang w:val="en-US"/>
-        </w:rPr>
-        <w:t xml:space="preserve">Another case that increases the complexity of the DMA logic is that the size of the full transfer is not necessarily a multiple of 64-bits. This situation usually occurs at window boundaries, either because the boundaries are not 64-bit aligned or because the transfers went out of alignment because of timeouts. In this situation some bytes of the last QWORD must be saved for the next transfer. For this purpose the remaining data is stored in the </w:t>
+        <w:t xml:space="preserve">The state machine may request transfers that are not 64-bit aligned. This can for example happen if a timeout occurred that cause all data to be written to the memory. If the size of “all data” is not a multiple of 64-bits, the next write is not 64-bit aligned. As a </w:t>
+      </w:r>
+      <w:proofErr w:type="gramStart"/>
+      <w:r>
+        <w:rPr>
+          <w:lang w:val="en-US"/>
+        </w:rPr>
+        <w:t>result</w:t>
+      </w:r>
+      <w:proofErr w:type="gramEnd"/>
+      <w:r>
+        <w:rPr>
+          <w:lang w:val="en-US"/>
+        </w:rPr>
+        <w:t xml:space="preserve"> data alignment logic is required.</w:t>
+      </w:r>
+    </w:p>
+    <w:p>
+      <w:pPr>
+        <w:rPr>
+          <w:lang w:val="en-US"/>
+        </w:rPr>
+      </w:pPr>
+      <w:r>
+        <w:rPr>
+          <w:lang w:val="en-US"/>
+        </w:rPr>
+        <w:t xml:space="preserve">Another case that increases the complexity of the DMA logic is that the size of the full transfer is not necessarily a multiple of 64-bits. This situation usually occurs at window boundaries, either because the boundaries are not 64-bit aligned or because the transfers went out of alignment because of timeouts. In this situation some bytes of the last QWORD must be saved for the next transfer. For this </w:t>
+      </w:r>
+      <w:proofErr w:type="gramStart"/>
+      <w:r>
+        <w:rPr>
+          <w:lang w:val="en-US"/>
+        </w:rPr>
+        <w:t>purpose</w:t>
+      </w:r>
+      <w:proofErr w:type="gramEnd"/>
+      <w:r>
+        <w:rPr>
+          <w:lang w:val="en-US"/>
+        </w:rPr>
+        <w:t xml:space="preserve"> the remaining data is stored in the </w:t>
       </w:r>
       <w:r>
         <w:rPr>
@@ -6176,6 +6476,85 @@
         <w:rPr>
           <w:lang w:val="en-US"/>
         </w:rPr>
+        <w:t xml:space="preserve">To allow for frame-based operation </w:t>
+      </w:r>
+      <w:r>
+        <w:rPr>
+          <w:lang w:val="en-US"/>
+        </w:rPr>
+        <w:t xml:space="preserve">the timeout in the input stage can be configured </w:t>
+      </w:r>
+      <w:r>
+        <w:rPr>
+          <w:lang w:val="en-US"/>
+        </w:rPr>
+        <w:t>to be</w:t>
+      </w:r>
+      <w:r>
+        <w:rPr>
+          <w:lang w:val="en-US"/>
+        </w:rPr>
+        <w:t xml:space="preserve"> active </w:t>
+      </w:r>
+      <w:r>
+        <w:rPr>
+          <w:lang w:val="en-US"/>
+        </w:rPr>
+        <w:t xml:space="preserve">only </w:t>
+      </w:r>
+      <w:r>
+        <w:rPr>
+          <w:lang w:val="en-US"/>
+        </w:rPr>
+        <w:t xml:space="preserve">between the start of </w:t>
+      </w:r>
+      <w:r>
+        <w:rPr>
+          <w:lang w:val="en-US"/>
+        </w:rPr>
+        <w:t xml:space="preserve">a </w:t>
+      </w:r>
+      <w:r>
+        <w:rPr>
+          <w:lang w:val="en-US"/>
+        </w:rPr>
+        <w:t xml:space="preserve">frame transmission and the corresponding TLAST. After a TLAST, the timeout counter is cleared and turned off until </w:t>
+      </w:r>
+      <w:r>
+        <w:rPr>
+          <w:lang w:val="en-US"/>
+        </w:rPr>
+        <w:t>the</w:t>
+      </w:r>
+      <w:r>
+        <w:rPr>
+          <w:lang w:val="en-US"/>
+        </w:rPr>
+        <w:t xml:space="preserve"> next data sample is received. Furthermore</w:t>
+      </w:r>
+      <w:r>
+        <w:rPr>
+          <w:lang w:val="en-US"/>
+        </w:rPr>
+        <w:t>,</w:t>
+      </w:r>
+      <w:r>
+        <w:rPr>
+          <w:lang w:val="en-US"/>
+        </w:rPr>
+        <w:t xml:space="preserve"> the timeout can be disabled completely.</w:t>
+      </w:r>
+    </w:p>
+    <w:p>
+      <w:pPr>
+        <w:rPr>
+          <w:lang w:val="en-US"/>
+        </w:rPr>
+      </w:pPr>
+      <w:r>
+        <w:rPr>
+          <w:lang w:val="en-US"/>
+        </w:rPr>
         <w:t xml:space="preserve">One important corner case occurs when the last few bytes of a window finished by a trigger are stored in the </w:t>
       </w:r>
       <w:r>
@@ -6189,7 +6568,21 @@
         <w:rPr>
           <w:lang w:val="en-US"/>
         </w:rPr>
-        <w:t xml:space="preserve"> In this case the input logic does not see the TLAST anymore (it was already extracted from the FIFO) but the data is also not yet in the memory. To handle this case, the DMA logic has an output that says if any data related to a TLAST is stored in the remaining RAM, so the state machine can schedule another transfer quickly.</w:t>
+        <w:t xml:space="preserve"> In this case the input logic does not see the TLAST anymore (it was already extracted from the FIFO</w:t>
+      </w:r>
+      <w:proofErr w:type="gramStart"/>
+      <w:r>
+        <w:rPr>
+          <w:lang w:val="en-US"/>
+        </w:rPr>
+        <w:t>)</w:t>
+      </w:r>
+      <w:proofErr w:type="gramEnd"/>
+      <w:r>
+        <w:rPr>
+          <w:lang w:val="en-US"/>
+        </w:rPr>
+        <w:t xml:space="preserve"> but the data is also not yet in the memory. To handle this case, the DMA logic has an output that says if any data related to a TLAST is stored in the remaining RAM, so the state machine can schedule another transfer quickly.</w:t>
       </w:r>
     </w:p>
     <w:p>
@@ -6212,7 +6605,7 @@
           <w:lang w:val="en-US"/>
         </w:rPr>
         <w:drawing>
-          <wp:inline distT="0" distB="0" distL="0" distR="0">
+          <wp:inline distT="0" distB="0" distL="0" distR="0" wp14:anchorId="16DA6A76" wp14:editId="5432EB16">
             <wp:extent cx="5653405" cy="2757805"/>
             <wp:effectExtent l="0" t="0" r="0" b="4445"/>
             <wp:docPr id="12" name="Picture 12"/>
@@ -6475,7 +6868,7 @@
           <w:lang w:val="en-US"/>
         </w:rPr>
         <w:drawing>
-          <wp:inline distT="0" distB="0" distL="0" distR="0">
+          <wp:inline distT="0" distB="0" distL="0" distR="0" wp14:anchorId="40718A00" wp14:editId="5EC80820">
             <wp:extent cx="4114800" cy="1781175"/>
             <wp:effectExtent l="0" t="0" r="0" b="9525"/>
             <wp:docPr id="13" name="Picture 13"/>
@@ -6625,7 +7018,21 @@
         <w:rPr>
           <w:lang w:val="en-US"/>
         </w:rPr>
-        <w:t xml:space="preserve">Since Tosca SMEM does not implement any throttling, write transfers are only started when all data of the full transfer is in the write data FIFO. Only in this situation it is clear that data can be sent to Tosca in one single burst. </w:t>
+        <w:t xml:space="preserve">Since Tosca SMEM does not implement any throttling, write transfers are only started when all data of the full transfer is in the write data FIFO. Only in this situation </w:t>
+      </w:r>
+      <w:proofErr w:type="gramStart"/>
+      <w:r>
+        <w:rPr>
+          <w:lang w:val="en-US"/>
+        </w:rPr>
+        <w:t>it is clear that data</w:t>
+      </w:r>
+      <w:proofErr w:type="gramEnd"/>
+      <w:r>
+        <w:rPr>
+          <w:lang w:val="en-US"/>
+        </w:rPr>
+        <w:t xml:space="preserve"> can be sent to Tosca in one single burst. </w:t>
       </w:r>
       <w:r>
         <w:rPr>
@@ -6724,7 +7131,21 @@
         <w:rPr>
           <w:lang w:val="en-US"/>
         </w:rPr>
-        <w:t xml:space="preserve">. Therefore the </w:t>
+        <w:t xml:space="preserve">. </w:t>
+      </w:r>
+      <w:proofErr w:type="gramStart"/>
+      <w:r>
+        <w:rPr>
+          <w:lang w:val="en-US"/>
+        </w:rPr>
+        <w:t>Therefore</w:t>
+      </w:r>
+      <w:proofErr w:type="gramEnd"/>
+      <w:r>
+        <w:rPr>
+          <w:lang w:val="en-US"/>
+        </w:rPr>
+        <w:t xml:space="preserve"> the </w:t>
       </w:r>
       <w:r>
         <w:rPr>
@@ -6938,7 +7359,21 @@
         <w:rPr>
           <w:lang w:val="en-US"/>
         </w:rPr>
-        <w:t>Priority of each stream (1..3, 1 is highest)</w:t>
+        <w:t>Priority of each stream (</w:t>
+      </w:r>
+      <w:proofErr w:type="gramStart"/>
+      <w:r>
+        <w:rPr>
+          <w:lang w:val="en-US"/>
+        </w:rPr>
+        <w:t>1..</w:t>
+      </w:r>
+      <w:proofErr w:type="gramEnd"/>
+      <w:r>
+        <w:rPr>
+          <w:lang w:val="en-US"/>
+        </w:rPr>
+        <w:t>3, 1 is highest)</w:t>
       </w:r>
       <w:r>
         <w:rPr>
@@ -8378,7 +8813,21 @@
         <w:rPr>
           <w:lang w:val="en-US"/>
         </w:rPr>
-        <w:t xml:space="preserve"> are chosen to 4kB (or an integer part of it), no bursts have to be split at 4kB boundaries, so bandwidth is optimally utilized.</w:t>
+        <w:t xml:space="preserve"> </w:t>
+      </w:r>
+      <w:proofErr w:type="gramStart"/>
+      <w:r>
+        <w:rPr>
+          <w:lang w:val="en-US"/>
+        </w:rPr>
+        <w:t>are</w:t>
+      </w:r>
+      <w:proofErr w:type="gramEnd"/>
+      <w:r>
+        <w:rPr>
+          <w:lang w:val="en-US"/>
+        </w:rPr>
+        <w:t xml:space="preserve"> chosen to 4kB (or an integer part of it), no bursts have to be split at 4kB boundaries, so bandwidth is optimally utilized.</w:t>
       </w:r>
     </w:p>
     <w:p>
@@ -8403,13 +8852,28 @@
           <w:i/>
           <w:lang w:val="en-US"/>
         </w:rPr>
-        <w:t xml:space="preserve">MinBurstSize_g </w:t>
-      </w:r>
-      <w:r>
-        <w:rPr>
-          <w:lang w:val="en-US"/>
-        </w:rPr>
-        <w:t xml:space="preserve"> and </w:t>
+        <w:t>MinBurstSize_</w:t>
+      </w:r>
+      <w:proofErr w:type="gramStart"/>
+      <w:r>
+        <w:rPr>
+          <w:i/>
+          <w:lang w:val="en-US"/>
+        </w:rPr>
+        <w:t xml:space="preserve">g </w:t>
+      </w:r>
+      <w:r>
+        <w:rPr>
+          <w:lang w:val="en-US"/>
+        </w:rPr>
+        <w:t xml:space="preserve"> and</w:t>
+      </w:r>
+      <w:proofErr w:type="gramEnd"/>
+      <w:r>
+        <w:rPr>
+          <w:lang w:val="en-US"/>
+        </w:rPr>
+        <w:t xml:space="preserve"> </w:t>
       </w:r>
       <w:r>
         <w:rPr>
@@ -8497,7 +8961,21 @@
         <w:rPr>
           <w:lang w:val="en-US"/>
         </w:rPr>
-        <w:t xml:space="preserve"> words are buffered in the input buffer or a trigger arrives. As a result, the </w:t>
+        <w:t xml:space="preserve"> words are buffered in the input </w:t>
+      </w:r>
+      <w:proofErr w:type="gramStart"/>
+      <w:r>
+        <w:rPr>
+          <w:lang w:val="en-US"/>
+        </w:rPr>
+        <w:t>buffer</w:t>
+      </w:r>
+      <w:proofErr w:type="gramEnd"/>
+      <w:r>
+        <w:rPr>
+          <w:lang w:val="en-US"/>
+        </w:rPr>
+        <w:t xml:space="preserve"> or a trigger arrives. As a result, the </w:t>
       </w:r>
       <w:r>
         <w:rPr>
@@ -8605,7 +9083,21 @@
         <w:rPr>
           <w:lang w:val="en-US"/>
         </w:rPr>
-        <w:t xml:space="preserve"> in order to have space available in the FIFO while a burst of maximal size is pending but access to the bus is not yet possible.</w:t>
+        <w:t xml:space="preserve"> </w:t>
+      </w:r>
+      <w:proofErr w:type="gramStart"/>
+      <w:r>
+        <w:rPr>
+          <w:lang w:val="en-US"/>
+        </w:rPr>
+        <w:t>in order to</w:t>
+      </w:r>
+      <w:proofErr w:type="gramEnd"/>
+      <w:r>
+        <w:rPr>
+          <w:lang w:val="en-US"/>
+        </w:rPr>
+        <w:t xml:space="preserve"> have space available in the FIFO while a burst of maximal size is pending but access to the bus is not yet possible.</w:t>
       </w:r>
     </w:p>
     <w:p>
@@ -8936,7 +9428,15 @@
               <w:pStyle w:val="TableContent"/>
             </w:pPr>
             <w:r>
-              <w:t>Stream data. For streams with less than 64 bit width, only the bits [W-1:0] are used and all other bits can be left unconnected.</w:t>
+              <w:t xml:space="preserve">Stream data. For streams with less than </w:t>
+            </w:r>
+            <w:proofErr w:type="gramStart"/>
+            <w:r>
+              <w:t>64 bit</w:t>
+            </w:r>
+            <w:proofErr w:type="gramEnd"/>
+            <w:r>
+              <w:t xml:space="preserve"> width, only the bits [W-1:0] are used and all other bits can be left unconnected.</w:t>
             </w:r>
           </w:p>
           <w:p>
@@ -9251,7 +9751,15 @@
               <w:t>StrData</w:t>
             </w:r>
             <w:r>
-              <w:t xml:space="preserve"> (i.e. it can occur independently of the handshaking). In this case the next sample arriving after the trigger is regarded as “trigger sample”. </w:t>
+              <w:t xml:space="preserve"> (</w:t>
+            </w:r>
+            <w:proofErr w:type="gramStart"/>
+            <w:r>
+              <w:t>i.e.</w:t>
+            </w:r>
+            <w:proofErr w:type="gramEnd"/>
+            <w:r>
+              <w:t xml:space="preserve"> it can occur independently of the handshaking). In this case the next sample arriving after the trigger is regarded as “trigger sample”. </w:t>
             </w:r>
           </w:p>
         </w:tc>
@@ -12393,7 +12901,15 @@
               <w:pStyle w:val="TableContent"/>
             </w:pPr>
             <w:r>
-              <w:t>Data stream enable register</w:t>
+              <w:t xml:space="preserve">Data </w:t>
+            </w:r>
+            <w:proofErr w:type="gramStart"/>
+            <w:r>
+              <w:t>stream</w:t>
+            </w:r>
+            <w:proofErr w:type="gramEnd"/>
+            <w:r>
+              <w:t xml:space="preserve"> enable register</w:t>
             </w:r>
           </w:p>
         </w:tc>
@@ -12950,11 +13466,15 @@
             <w:pPr>
               <w:pStyle w:val="TableContent"/>
             </w:pPr>
+            <w:proofErr w:type="gramStart"/>
             <w:r>
               <w:t xml:space="preserve">1  </w:t>
             </w:r>
             <w:r>
               <w:tab/>
+            </w:r>
+            <w:proofErr w:type="gramEnd"/>
+            <w:r>
               <w:t>Interrupts are enabled</w:t>
             </w:r>
             <w:r>
@@ -12986,7 +13506,21 @@
         <w:rPr>
           <w:lang w:val="en-US"/>
         </w:rPr>
-        <w:t xml:space="preserve">If IRQENA is zero, interrupts are still detected (i.e. IRQVEC is set) but the interrupt output is not asserted. </w:t>
+        <w:t>If IRQENA is zero, interrupts are still detected (</w:t>
+      </w:r>
+      <w:proofErr w:type="gramStart"/>
+      <w:r>
+        <w:rPr>
+          <w:lang w:val="en-US"/>
+        </w:rPr>
+        <w:t>i.e.</w:t>
+      </w:r>
+      <w:proofErr w:type="gramEnd"/>
+      <w:r>
+        <w:rPr>
+          <w:lang w:val="en-US"/>
+        </w:rPr>
+        <w:t xml:space="preserve"> IRQVEC is set) but the interrupt output is not asserted. </w:t>
       </w:r>
     </w:p>
     <w:p>
@@ -13391,11 +13925,15 @@
             <w:pPr>
               <w:pStyle w:val="TableContent"/>
             </w:pPr>
+            <w:proofErr w:type="gramStart"/>
             <w:r>
               <w:t xml:space="preserve">1  </w:t>
             </w:r>
             <w:r>
               <w:tab/>
+            </w:r>
+            <w:proofErr w:type="gramEnd"/>
+            <w:r>
               <w:t>Interrupts is pending for the related stream</w:t>
             </w:r>
             <w:r>
@@ -13650,18 +14188,30 @@
               <w:pStyle w:val="TableContent"/>
             </w:pPr>
             <w:r>
-              <w:t>Interrupt enable for each stream.</w:t>
-            </w:r>
-          </w:p>
-          <w:p>
-            <w:pPr>
-              <w:pStyle w:val="TableContent"/>
-            </w:pPr>
+              <w:t xml:space="preserve">Interrupt </w:t>
+            </w:r>
+            <w:proofErr w:type="gramStart"/>
+            <w:r>
+              <w:t>enable</w:t>
+            </w:r>
+            <w:proofErr w:type="gramEnd"/>
+            <w:r>
+              <w:t xml:space="preserve"> for each stream.</w:t>
+            </w:r>
+          </w:p>
+          <w:p>
+            <w:pPr>
+              <w:pStyle w:val="TableContent"/>
+            </w:pPr>
+            <w:proofErr w:type="gramStart"/>
             <w:r>
               <w:t xml:space="preserve">1  </w:t>
             </w:r>
             <w:r>
               <w:tab/>
+            </w:r>
+            <w:proofErr w:type="gramEnd"/>
+            <w:r>
               <w:t>Interrupts are enabled for a given stream</w:t>
             </w:r>
             <w:r>
@@ -13705,7 +14255,21 @@
         <w:rPr>
           <w:lang w:val="en-US"/>
         </w:rPr>
-        <w:t xml:space="preserve"> is zero, interrupts are still detected (i.e. IRQVEC is set) but the interrupt output is not asserted. </w:t>
+        <w:t xml:space="preserve"> is zero, interrupts are still detected (</w:t>
+      </w:r>
+      <w:proofErr w:type="gramStart"/>
+      <w:r>
+        <w:rPr>
+          <w:lang w:val="en-US"/>
+        </w:rPr>
+        <w:t>i.e.</w:t>
+      </w:r>
+      <w:proofErr w:type="gramEnd"/>
+      <w:r>
+        <w:rPr>
+          <w:lang w:val="en-US"/>
+        </w:rPr>
+        <w:t xml:space="preserve"> IRQVEC is set) but the interrupt output is not asserted. </w:t>
       </w:r>
     </w:p>
     <w:p>
@@ -13903,11 +14467,15 @@
             <w:pPr>
               <w:pStyle w:val="TableContent"/>
             </w:pPr>
+            <w:proofErr w:type="gramStart"/>
             <w:r>
               <w:t xml:space="preserve">1  </w:t>
             </w:r>
             <w:r>
               <w:tab/>
+            </w:r>
+            <w:proofErr w:type="gramEnd"/>
+            <w:r>
               <w:t>Data stream is enabled (data is recorded)</w:t>
             </w:r>
             <w:r>
@@ -14227,7 +14795,35 @@
         <w:rPr>
           <w:lang w:val="en-US"/>
         </w:rPr>
-        <w:t>It also can be used to measure how much margin exists: If the maximum FIFO level is close to full, the margin is small and the buffer size may have to be changed to improve system stability. If the maximum FIFO level is close to empty, not the full buffer is used and the buffer size could possibly be reduced to save resources.</w:t>
+        <w:t xml:space="preserve">It also can be used to measure how much margin exists: If the maximum FIFO level is close to full, the margin is </w:t>
+      </w:r>
+      <w:proofErr w:type="gramStart"/>
+      <w:r>
+        <w:rPr>
+          <w:lang w:val="en-US"/>
+        </w:rPr>
+        <w:t>small</w:t>
+      </w:r>
+      <w:proofErr w:type="gramEnd"/>
+      <w:r>
+        <w:rPr>
+          <w:lang w:val="en-US"/>
+        </w:rPr>
+        <w:t xml:space="preserve"> and the buffer size may have to be changed to improve system stability. If the maximum FIFO level is close to empty, not the full buffer is </w:t>
+      </w:r>
+      <w:proofErr w:type="gramStart"/>
+      <w:r>
+        <w:rPr>
+          <w:lang w:val="en-US"/>
+        </w:rPr>
+        <w:t>used</w:t>
+      </w:r>
+      <w:proofErr w:type="gramEnd"/>
+      <w:r>
+        <w:rPr>
+          <w:lang w:val="en-US"/>
+        </w:rPr>
+        <w:t xml:space="preserve"> and the buffer size could possibly be reduced to save resources.</w:t>
       </w:r>
     </w:p>
     <w:p>
@@ -14465,7 +15061,21 @@
         <w:rPr>
           <w:lang w:val="en-US"/>
         </w:rPr>
-        <w:t xml:space="preserve">The trigger sample itself is not regarded as post-trigger sample. So if </w:t>
+        <w:t xml:space="preserve">The trigger sample itself is not regarded as post-trigger sample. </w:t>
+      </w:r>
+      <w:proofErr w:type="gramStart"/>
+      <w:r>
+        <w:rPr>
+          <w:lang w:val="en-US"/>
+        </w:rPr>
+        <w:t>So</w:t>
+      </w:r>
+      <w:proofErr w:type="gramEnd"/>
+      <w:r>
+        <w:rPr>
+          <w:lang w:val="en-US"/>
+        </w:rPr>
+        <w:t xml:space="preserve"> if </w:t>
       </w:r>
       <w:r>
         <w:rPr>
@@ -14483,6 +15093,26 @@
     </w:p>
     <w:p>
       <w:pPr>
+        <w:overflowPunct/>
+        <w:autoSpaceDE/>
+        <w:autoSpaceDN/>
+        <w:adjustRightInd/>
+        <w:spacing w:after="200" w:line="276" w:lineRule="auto"/>
+        <w:jc w:val="left"/>
+        <w:textAlignment w:val="auto"/>
+        <w:rPr>
+          <w:lang w:val="en-US"/>
+        </w:rPr>
+      </w:pPr>
+      <w:r>
+        <w:rPr>
+          <w:lang w:val="en-US"/>
+        </w:rPr>
+        <w:br w:type="page"/>
+      </w:r>
+    </w:p>
+    <w:p>
+      <w:pPr>
         <w:pStyle w:val="Heading4"/>
         <w:rPr>
           <w:lang w:val="en-US"/>
@@ -14492,6 +15122,7 @@
         <w:rPr>
           <w:lang w:val="en-US"/>
         </w:rPr>
+        <w:lastRenderedPageBreak/>
         <w:t xml:space="preserve">MODEn – </w:t>
       </w:r>
       <w:r>
@@ -14691,8 +15322,13 @@
             </w:r>
             <w:r>
               <w:tab/>
-              <w:t>Continuously record data</w:t>
-            </w:r>
+              <w:t xml:space="preserve">Continuously record </w:t>
+            </w:r>
+            <w:proofErr w:type="gramStart"/>
+            <w:r>
+              <w:t>data</w:t>
+            </w:r>
+            <w:proofErr w:type="gramEnd"/>
           </w:p>
           <w:p>
             <w:pPr>
@@ -14758,8 +15394,13 @@
             </w:r>
             <w:r>
               <w:tab/>
-              <w:t>continuous recording of pre-trigger</w:t>
-            </w:r>
+              <w:t>continuous recording of pre-</w:t>
+            </w:r>
+            <w:proofErr w:type="gramStart"/>
+            <w:r>
+              <w:t>trigger</w:t>
+            </w:r>
+            <w:proofErr w:type="gramEnd"/>
           </w:p>
           <w:p>
             <w:pPr>
@@ -14780,7 +15421,15 @@
               <w:t>After ARM is set,</w:t>
             </w:r>
             <w:r>
-              <w:t xml:space="preserve"> “POST-TRIGGER+1” samples </w:t>
+              <w:t xml:space="preserve"> “</w:t>
+            </w:r>
+            <w:proofErr w:type="gramStart"/>
+            <w:r>
+              <w:t>POST-TRIGGER</w:t>
+            </w:r>
+            <w:proofErr w:type="gramEnd"/>
+            <w:r>
+              <w:t xml:space="preserve">+1” samples </w:t>
             </w:r>
             <w:r>
               <w:tab/>
@@ -14887,7 +15536,14 @@
             </w:r>
             <w:r>
               <w:br/>
-              <w:t>After  a trigger was received, this bit is automatically cleared.</w:t>
+            </w:r>
+            <w:proofErr w:type="gramStart"/>
+            <w:r>
+              <w:t>After  a</w:t>
+            </w:r>
+            <w:proofErr w:type="gramEnd"/>
+            <w:r>
+              <w:t xml:space="preserve"> trigger was received, this bit is automatically cleared.</w:t>
             </w:r>
           </w:p>
           <w:p>
@@ -14908,8 +15564,13 @@
               <w:t>T</w:t>
             </w:r>
             <w:r>
-              <w:t>rigger detection is armed</w:t>
-            </w:r>
+              <w:t xml:space="preserve">rigger detection is </w:t>
+            </w:r>
+            <w:proofErr w:type="gramStart"/>
+            <w:r>
+              <w:t>armed</w:t>
+            </w:r>
+            <w:proofErr w:type="gramEnd"/>
           </w:p>
           <w:p>
             <w:pPr>
@@ -15042,6 +15703,172 @@
           </w:p>
         </w:tc>
       </w:tr>
+      <w:tr>
+        <w:trPr>
+          <w:trHeight w:val="369"/>
+        </w:trPr>
+        <w:tc>
+          <w:tcPr>
+            <w:tcW w:w="1875" w:type="dxa"/>
+            <w:shd w:val="pct5" w:color="auto" w:fill="auto"/>
+            <w:vAlign w:val="center"/>
+          </w:tcPr>
+          <w:p>
+            <w:pPr>
+              <w:pStyle w:val="TableContent"/>
+            </w:pPr>
+            <w:r>
+              <w:t>TODE</w:t>
+            </w:r>
+          </w:p>
+        </w:tc>
+        <w:tc>
+          <w:tcPr>
+            <w:tcW w:w="889" w:type="dxa"/>
+            <w:vAlign w:val="center"/>
+          </w:tcPr>
+          <w:p>
+            <w:pPr>
+              <w:pStyle w:val="TableContent"/>
+              <w:jc w:val="center"/>
+            </w:pPr>
+            <w:r>
+              <w:t>24</w:t>
+            </w:r>
+          </w:p>
+        </w:tc>
+        <w:tc>
+          <w:tcPr>
+            <w:tcW w:w="992" w:type="dxa"/>
+            <w:vAlign w:val="center"/>
+          </w:tcPr>
+          <w:p>
+            <w:pPr>
+              <w:pStyle w:val="TableContent"/>
+              <w:jc w:val="center"/>
+            </w:pPr>
+            <w:r>
+              <w:t>RW</w:t>
+            </w:r>
+          </w:p>
+        </w:tc>
+        <w:tc>
+          <w:tcPr>
+            <w:tcW w:w="1134" w:type="dxa"/>
+            <w:vAlign w:val="center"/>
+          </w:tcPr>
+          <w:p>
+            <w:pPr>
+              <w:pStyle w:val="TableContent"/>
+              <w:jc w:val="center"/>
+            </w:pPr>
+            <w:r>
+              <w:t>0</w:t>
+            </w:r>
+          </w:p>
+        </w:tc>
+        <w:tc>
+          <w:tcPr>
+            <w:tcW w:w="5493" w:type="dxa"/>
+            <w:vAlign w:val="center"/>
+          </w:tcPr>
+          <w:p>
+            <w:pPr>
+              <w:pStyle w:val="TableContent"/>
+            </w:pPr>
+            <w:r>
+              <w:t>Disable timeout in input stage</w:t>
+            </w:r>
+          </w:p>
+        </w:tc>
+      </w:tr>
+      <w:tr>
+        <w:trPr>
+          <w:trHeight w:val="369"/>
+        </w:trPr>
+        <w:tc>
+          <w:tcPr>
+            <w:tcW w:w="1875" w:type="dxa"/>
+            <w:shd w:val="pct5" w:color="auto" w:fill="auto"/>
+            <w:vAlign w:val="center"/>
+          </w:tcPr>
+          <w:p>
+            <w:pPr>
+              <w:pStyle w:val="TableContent"/>
+            </w:pPr>
+            <w:r>
+              <w:t>FRAMETO</w:t>
+            </w:r>
+          </w:p>
+        </w:tc>
+        <w:tc>
+          <w:tcPr>
+            <w:tcW w:w="889" w:type="dxa"/>
+            <w:vAlign w:val="center"/>
+          </w:tcPr>
+          <w:p>
+            <w:pPr>
+              <w:pStyle w:val="TableContent"/>
+              <w:jc w:val="center"/>
+            </w:pPr>
+            <w:r>
+              <w:t>25</w:t>
+            </w:r>
+          </w:p>
+        </w:tc>
+        <w:tc>
+          <w:tcPr>
+            <w:tcW w:w="992" w:type="dxa"/>
+            <w:vAlign w:val="center"/>
+          </w:tcPr>
+          <w:p>
+            <w:pPr>
+              <w:pStyle w:val="TableContent"/>
+              <w:jc w:val="center"/>
+            </w:pPr>
+            <w:r>
+              <w:t>RW</w:t>
+            </w:r>
+          </w:p>
+        </w:tc>
+        <w:tc>
+          <w:tcPr>
+            <w:tcW w:w="1134" w:type="dxa"/>
+            <w:vAlign w:val="center"/>
+          </w:tcPr>
+          <w:p>
+            <w:pPr>
+              <w:pStyle w:val="TableContent"/>
+              <w:jc w:val="center"/>
+            </w:pPr>
+            <w:r>
+              <w:t>0</w:t>
+            </w:r>
+          </w:p>
+        </w:tc>
+        <w:tc>
+          <w:tcPr>
+            <w:tcW w:w="5493" w:type="dxa"/>
+            <w:vAlign w:val="center"/>
+          </w:tcPr>
+          <w:p>
+            <w:pPr>
+              <w:pStyle w:val="TableContent"/>
+            </w:pPr>
+            <w:r>
+              <w:t xml:space="preserve">Enable </w:t>
+            </w:r>
+            <w:proofErr w:type="gramStart"/>
+            <w:r>
+              <w:t>frame based</w:t>
+            </w:r>
+            <w:proofErr w:type="gramEnd"/>
+            <w:r>
+              <w:t xml:space="preserve"> timeout</w:t>
+            </w:r>
+          </w:p>
+        </w:tc>
+      </w:tr>
     </w:tbl>
     <w:p>
       <w:pPr>
@@ -15053,12 +15880,48 @@
         <w:rPr>
           <w:lang w:val="en-US"/>
         </w:rPr>
+        <w:t>The figures below show the behavior in different recording modes.</w:t>
+      </w:r>
+    </w:p>
+    <w:p>
+      <w:pPr>
+        <w:overflowPunct/>
+        <w:autoSpaceDE/>
+        <w:autoSpaceDN/>
+        <w:adjustRightInd/>
+        <w:spacing w:after="200" w:line="276" w:lineRule="auto"/>
+        <w:jc w:val="left"/>
+        <w:textAlignment w:val="auto"/>
+        <w:rPr>
+          <w:lang w:val="en-US"/>
+        </w:rPr>
+      </w:pPr>
+      <w:r>
+        <w:rPr>
+          <w:lang w:val="en-US"/>
+        </w:rPr>
+        <w:br w:type="page"/>
+      </w:r>
+    </w:p>
+    <w:p>
+      <w:pPr>
+        <w:rPr>
+          <w:b/>
+          <w:lang w:val="en-US"/>
+        </w:rPr>
+      </w:pPr>
+      <w:r>
+        <w:rPr>
+          <w:b/>
+          <w:lang w:val="en-US"/>
+        </w:rPr>
         <w:lastRenderedPageBreak/>
-        <w:t>The figures below show the behavior in different recording modes.</w:t>
-      </w:r>
-    </w:p>
-    <w:p>
-      <w:pPr>
+        <w:t>Continuous (0)</w:t>
+      </w:r>
+    </w:p>
+    <w:p>
+      <w:pPr>
+        <w:jc w:val="center"/>
         <w:rPr>
           <w:b/>
           <w:lang w:val="en-US"/>
@@ -15066,27 +15929,11 @@
       </w:pPr>
       <w:r>
         <w:rPr>
-          <w:b/>
-          <w:lang w:val="en-US"/>
-        </w:rPr>
-        <w:t>Continuous (0)</w:t>
-      </w:r>
-    </w:p>
-    <w:p>
-      <w:pPr>
-        <w:jc w:val="center"/>
-        <w:rPr>
-          <w:b/>
-          <w:lang w:val="en-US"/>
-        </w:rPr>
-      </w:pPr>
-      <w:r>
-        <w:rPr>
           <w:noProof/>
           <w:lang w:val="en-US"/>
         </w:rPr>
         <w:drawing>
-          <wp:inline distT="0" distB="0" distL="0" distR="0">
+          <wp:inline distT="0" distB="0" distL="0" distR="0" wp14:anchorId="3AECA392" wp14:editId="234BD9C1">
             <wp:extent cx="5014800" cy="874800"/>
             <wp:effectExtent l="0" t="0" r="0" b="1905"/>
             <wp:docPr id="15" name="Picture 15"/>
@@ -15262,7 +16109,7 @@
           <w:lang w:val="en-US"/>
         </w:rPr>
         <w:drawing>
-          <wp:inline distT="0" distB="0" distL="0" distR="0">
+          <wp:inline distT="0" distB="0" distL="0" distR="0" wp14:anchorId="2FED800E" wp14:editId="455662BE">
             <wp:extent cx="5014800" cy="874800"/>
             <wp:effectExtent l="0" t="0" r="0" b="1905"/>
             <wp:docPr id="16" name="Picture 16"/>
@@ -15394,7 +16241,21 @@
         <w:rPr>
           <w:lang w:val="en-US"/>
         </w:rPr>
-        <w:t xml:space="preserve"> bit shows whether the trigger already occurred or not (on trigger it is reset). Pre-trigger data is always recorded in order to be able to detect a trigger (and have all pre-trigger data recorded) after arming instantaneously. As a result, the </w:t>
+        <w:t xml:space="preserve"> bit shows whether the trigger already occurred or not (on trigger it is reset). Pre-trigger data is always recorded </w:t>
+      </w:r>
+      <w:proofErr w:type="gramStart"/>
+      <w:r>
+        <w:rPr>
+          <w:lang w:val="en-US"/>
+        </w:rPr>
+        <w:t>in order to</w:t>
+      </w:r>
+      <w:proofErr w:type="gramEnd"/>
+      <w:r>
+        <w:rPr>
+          <w:lang w:val="en-US"/>
+        </w:rPr>
+        <w:t xml:space="preserve"> be able to detect a trigger (and have all pre-trigger data recorded) after arming instantaneously. As a result, the </w:t>
       </w:r>
       <w:r>
         <w:rPr>
@@ -15438,7 +16299,7 @@
           <w:lang w:val="en-US"/>
         </w:rPr>
         <w:drawing>
-          <wp:inline distT="0" distB="0" distL="0" distR="0">
+          <wp:inline distT="0" distB="0" distL="0" distR="0" wp14:anchorId="1E16DBB5" wp14:editId="6DF76992">
             <wp:extent cx="5014800" cy="874800"/>
             <wp:effectExtent l="0" t="0" r="0" b="1905"/>
             <wp:docPr id="18" name="Picture 18"/>
@@ -15557,7 +16418,21 @@
         <w:rPr>
           <w:lang w:val="en-US"/>
         </w:rPr>
-        <w:t>Single shot mode works similar to trigger mask mode described above. The only difference is that pre-trigger data recording is started on arming and recording is stopped after all post-trigger data is recorded. As a result, a stream does not use bandwidth if no recording is ongoing. The drawback is that no pre-trigger data is available if a trigger occurs directly after arming the recorder.</w:t>
+        <w:t xml:space="preserve">Single shot mode works </w:t>
+      </w:r>
+      <w:proofErr w:type="gramStart"/>
+      <w:r>
+        <w:rPr>
+          <w:lang w:val="en-US"/>
+        </w:rPr>
+        <w:t>similar to</w:t>
+      </w:r>
+      <w:proofErr w:type="gramEnd"/>
+      <w:r>
+        <w:rPr>
+          <w:lang w:val="en-US"/>
+        </w:rPr>
+        <w:t xml:space="preserve"> trigger mask mode described above. The only difference is that pre-trigger data recording is started on arming and recording is stopped after all post-trigger data is recorded. As a result, a stream does not use bandwidth if no recording is ongoing. The drawback is that no pre-trigger data is available if a trigger occurs directly after arming the recorder.</w:t>
       </w:r>
     </w:p>
     <w:p>
@@ -15583,7 +16458,21 @@
         <w:rPr>
           <w:lang w:val="en-US"/>
         </w:rPr>
-        <w:t xml:space="preserve"> flag shows whether data is currently recorded. Note that the flag corresponds to the state of the input engine. So a falling edge of </w:t>
+        <w:t xml:space="preserve"> flag shows whether data is currently recorded. Note that the flag corresponds to the state of the input engine. </w:t>
+      </w:r>
+      <w:proofErr w:type="gramStart"/>
+      <w:r>
+        <w:rPr>
+          <w:lang w:val="en-US"/>
+        </w:rPr>
+        <w:t>So</w:t>
+      </w:r>
+      <w:proofErr w:type="gramEnd"/>
+      <w:r>
+        <w:rPr>
+          <w:lang w:val="en-US"/>
+        </w:rPr>
+        <w:t xml:space="preserve"> a falling edge of </w:t>
       </w:r>
       <w:r>
         <w:rPr>
@@ -15627,7 +16516,7 @@
           <w:lang w:val="en-US"/>
         </w:rPr>
         <w:drawing>
-          <wp:inline distT="0" distB="0" distL="0" distR="0">
+          <wp:inline distT="0" distB="0" distL="0" distR="0" wp14:anchorId="4799F66E" wp14:editId="788FC57B">
             <wp:extent cx="5014800" cy="874800"/>
             <wp:effectExtent l="0" t="0" r="0" b="1905"/>
             <wp:docPr id="19" name="Picture 19"/>
@@ -15759,7 +16648,21 @@
         <w:rPr>
           <w:lang w:val="en-US"/>
         </w:rPr>
-        <w:t>. Data is only written during the time a recording is really ongoing. In this mode, the trigger input does not have any effect.</w:t>
+        <w:t xml:space="preserve">. Data is only written during the time a recording is </w:t>
+      </w:r>
+      <w:proofErr w:type="gramStart"/>
+      <w:r>
+        <w:rPr>
+          <w:lang w:val="en-US"/>
+        </w:rPr>
+        <w:t>really ongoing</w:t>
+      </w:r>
+      <w:proofErr w:type="gramEnd"/>
+      <w:r>
+        <w:rPr>
+          <w:lang w:val="en-US"/>
+        </w:rPr>
+        <w:t>. In this mode, the trigger input does not have any effect.</w:t>
       </w:r>
     </w:p>
     <w:p>
@@ -16808,12 +17711,14 @@
             <w:pPr>
               <w:pStyle w:val="TableContent"/>
             </w:pPr>
+            <w:proofErr w:type="gramStart"/>
             <w:r>
               <w:t xml:space="preserve">1  </w:t>
             </w:r>
             <w:r>
               <w:tab/>
             </w:r>
+            <w:proofErr w:type="gramEnd"/>
             <w:r>
               <w:t xml:space="preserve">Windows that contain data (WINCNTw != 0) are </w:t>
             </w:r>
@@ -18578,8 +19483,6 @@
         </w:rPr>
         <w:t>samples</w:t>
       </w:r>
-      <w:bookmarkStart w:id="38" w:name="_GoBack"/>
-      <w:bookmarkEnd w:id="38"/>
       <w:r>
         <w:rPr>
           <w:lang w:val="en-US"/>
@@ -18864,8 +19767,13 @@
             </w:r>
             <w:r>
               <w:tab/>
-              <w:t>Window finished by trigger</w:t>
-            </w:r>
+              <w:t xml:space="preserve">Window finished by </w:t>
+            </w:r>
+            <w:proofErr w:type="gramStart"/>
+            <w:r>
+              <w:t>trigger</w:t>
+            </w:r>
+            <w:proofErr w:type="gramEnd"/>
           </w:p>
           <w:p>
             <w:pPr>
@@ -18926,8 +19834,16 @@
         <w:rPr>
           <w:lang w:val="en-US"/>
         </w:rPr>
-        <w:t>Address of the last sample written to window W</w:t>
-      </w:r>
+        <w:t xml:space="preserve">Address of the last sample written to window </w:t>
+      </w:r>
+      <w:proofErr w:type="gramStart"/>
+      <w:r>
+        <w:rPr>
+          <w:lang w:val="en-US"/>
+        </w:rPr>
+        <w:t>W</w:t>
+      </w:r>
+      <w:proofErr w:type="gramEnd"/>
     </w:p>
     <w:tbl>
       <w:tblPr>
@@ -19338,8 +20254,13 @@
               <w:t>In case of overflows of the timesta</w:t>
             </w:r>
             <w:r>
-              <w:t>mp FIFO, the timestamp 0xFF..</w:t>
-            </w:r>
+              <w:t>mp FIFO, the timestamp 0</w:t>
+            </w:r>
+            <w:proofErr w:type="gramStart"/>
+            <w:r>
+              <w:t>xFF..</w:t>
+            </w:r>
+            <w:proofErr w:type="gramEnd"/>
             <w:r>
               <w:t>F is used.</w:t>
             </w:r>
@@ -19558,7 +20479,15 @@
               <w:pStyle w:val="TableContent"/>
             </w:pPr>
             <w:r>
-              <w:t>In case of overflows of the timestamp FIFO, the timestamp 0xFF..F is used. The same applies for stream that do not have the timestamping enabled.</w:t>
+              <w:t>In case of overflows of the timestamp FIFO, the timestamp 0</w:t>
+            </w:r>
+            <w:proofErr w:type="gramStart"/>
+            <w:r>
+              <w:t>xFF..</w:t>
+            </w:r>
+            <w:proofErr w:type="gramEnd"/>
+            <w:r>
+              <w:t>F is used. The same applies for stream that do not have the timestamping enabled.</w:t>
             </w:r>
           </w:p>
         </w:tc>
@@ -19573,7 +20502,7 @@
           <w:lang w:val="en-US"/>
         </w:rPr>
       </w:pPr>
-      <w:bookmarkStart w:id="39" w:name="_Toc10723659"/>
+      <w:bookmarkStart w:id="38" w:name="_Toc10723659"/>
       <w:r>
         <w:rPr>
           <w:lang w:val="en-US"/>
@@ -19581,26 +20510,26 @@
         <w:lastRenderedPageBreak/>
         <w:t>Implementation Details</w:t>
       </w:r>
+      <w:bookmarkEnd w:id="38"/>
+    </w:p>
+    <w:p>
+      <w:pPr>
+        <w:pStyle w:val="Heading2"/>
+        <w:rPr>
+          <w:lang w:val="en-US"/>
+        </w:rPr>
+      </w:pPr>
+      <w:bookmarkStart w:id="39" w:name="_Toc10723660"/>
+      <w:r>
+        <w:rPr>
+          <w:lang w:val="en-US"/>
+        </w:rPr>
+        <w:t>Clock Crossings</w:t>
+      </w:r>
       <w:bookmarkEnd w:id="39"/>
     </w:p>
     <w:p>
       <w:pPr>
-        <w:pStyle w:val="Heading2"/>
-        <w:rPr>
-          <w:lang w:val="en-US"/>
-        </w:rPr>
-      </w:pPr>
-      <w:bookmarkStart w:id="40" w:name="_Toc10723660"/>
-      <w:r>
-        <w:rPr>
-          <w:lang w:val="en-US"/>
-        </w:rPr>
-        <w:t>Clock Crossings</w:t>
-      </w:r>
-      <w:bookmarkEnd w:id="40"/>
-    </w:p>
-    <w:p>
-      <w:pPr>
         <w:rPr>
           <w:lang w:val="en-US"/>
         </w:rPr>
@@ -19787,7 +20716,7 @@
           <w:lang w:val="en-US"/>
         </w:rPr>
         <w:drawing>
-          <wp:inline distT="0" distB="0" distL="0" distR="0">
+          <wp:inline distT="0" distB="0" distL="0" distR="0" wp14:anchorId="3E97F2A0" wp14:editId="6643B02D">
             <wp:extent cx="6480175" cy="4003556"/>
             <wp:effectExtent l="0" t="0" r="0" b="0"/>
             <wp:docPr id="17" name="Picture 17"/>
@@ -19844,7 +20773,7 @@
           <w:lang w:val="en-US"/>
         </w:rPr>
       </w:pPr>
-      <w:bookmarkStart w:id="41" w:name="_Toc10723673"/>
+      <w:bookmarkStart w:id="40" w:name="_Toc10723673"/>
       <w:r>
         <w:rPr>
           <w:lang w:val="en-US"/>
@@ -19894,7 +20823,7 @@
         </w:rPr>
         <w:t>Clock Crossings</w:t>
       </w:r>
-      <w:bookmarkEnd w:id="41"/>
+      <w:bookmarkEnd w:id="40"/>
     </w:p>
     <w:p>
       <w:pPr>
@@ -19917,7 +20846,7 @@
 </file>
 
 <file path=word/endnotes.xml><?xml version="1.0" encoding="utf-8"?>
-<w:endnotes xmlns:wpc="http://schemas.microsoft.com/office/word/2010/wordprocessingCanvas" xmlns:cx="http://schemas.microsoft.com/office/drawing/2014/chartex" xmlns:cx1="http://schemas.microsoft.com/office/drawing/2015/9/8/chartex" xmlns:mc="http://schemas.openxmlformats.org/markup-compatibility/2006" xmlns:o="urn:schemas-microsoft-com:office:office" xmlns:r="http://schemas.openxmlformats.org/officeDocument/2006/relationships" xmlns:m="http://schemas.openxmlformats.org/officeDocument/2006/math" xmlns:v="urn:schemas-microsoft-com:vml" xmlns:wp14="http://schemas.microsoft.com/office/word/2010/wordprocessingDrawing" xmlns:wp="http://schemas.openxmlformats.org/drawingml/2006/wordprocessingDrawing" xmlns:w10="urn:schemas-microsoft-com:office:word" xmlns:w="http://schemas.openxmlformats.org/wordprocessingml/2006/main" xmlns:w14="http://schemas.microsoft.com/office/word/2010/wordml" xmlns:w15="http://schemas.microsoft.com/office/word/2012/wordml" xmlns:w16se="http://schemas.microsoft.com/office/word/2015/wordml/symex" xmlns:wpg="http://schemas.microsoft.com/office/word/2010/wordprocessingGroup" xmlns:wpi="http://schemas.microsoft.com/office/word/2010/wordprocessingInk" xmlns:wne="http://schemas.microsoft.com/office/word/2006/wordml" xmlns:wps="http://schemas.microsoft.com/office/word/2010/wordprocessingShape" mc:Ignorable="w14 w15 w16se wp14">
+<w:endnotes xmlns:wpc="http://schemas.microsoft.com/office/word/2010/wordprocessingCanvas" xmlns:cx="http://schemas.microsoft.com/office/drawing/2014/chartex" xmlns:cx1="http://schemas.microsoft.com/office/drawing/2015/9/8/chartex" xmlns:cx2="http://schemas.microsoft.com/office/drawing/2015/10/21/chartex" xmlns:cx3="http://schemas.microsoft.com/office/drawing/2016/5/9/chartex" xmlns:cx4="http://schemas.microsoft.com/office/drawing/2016/5/10/chartex" xmlns:cx5="http://schemas.microsoft.com/office/drawing/2016/5/11/chartex" xmlns:cx6="http://schemas.microsoft.com/office/drawing/2016/5/12/chartex" xmlns:cx7="http://schemas.microsoft.com/office/drawing/2016/5/13/chartex" xmlns:cx8="http://schemas.microsoft.com/office/drawing/2016/5/14/chartex" xmlns:mc="http://schemas.openxmlformats.org/markup-compatibility/2006" xmlns:aink="http://schemas.microsoft.com/office/drawing/2016/ink" xmlns:am3d="http://schemas.microsoft.com/office/drawing/2017/model3d" xmlns:o="urn:schemas-microsoft-com:office:office" xmlns:oel="http://schemas.microsoft.com/office/2019/extlst" xmlns:r="http://schemas.openxmlformats.org/officeDocument/2006/relationships" xmlns:m="http://schemas.openxmlformats.org/officeDocument/2006/math" xmlns:v="urn:schemas-microsoft-com:vml" xmlns:wp14="http://schemas.microsoft.com/office/word/2010/wordprocessingDrawing" xmlns:wp="http://schemas.openxmlformats.org/drawingml/2006/wordprocessingDrawing" xmlns:w10="urn:schemas-microsoft-com:office:word" xmlns:w="http://schemas.openxmlformats.org/wordprocessingml/2006/main" xmlns:w14="http://schemas.microsoft.com/office/word/2010/wordml" xmlns:w15="http://schemas.microsoft.com/office/word/2012/wordml" xmlns:w16cex="http://schemas.microsoft.com/office/word/2018/wordml/cex" xmlns:w16cid="http://schemas.microsoft.com/office/word/2016/wordml/cid" xmlns:w16="http://schemas.microsoft.com/office/word/2018/wordml" xmlns:w16sdtdh="http://schemas.microsoft.com/office/word/2020/wordml/sdtdatahash" xmlns:w16se="http://schemas.microsoft.com/office/word/2015/wordml/symex" xmlns:wpg="http://schemas.microsoft.com/office/word/2010/wordprocessingGroup" xmlns:wpi="http://schemas.microsoft.com/office/word/2010/wordprocessingInk" xmlns:wne="http://schemas.microsoft.com/office/word/2006/wordml" xmlns:wps="http://schemas.microsoft.com/office/word/2010/wordprocessingShape" mc:Ignorable="w14 w15 w16se w16cid w16 w16cex w16sdtdh wp14">
   <w:endnote w:type="separator" w:id="-1">
     <w:p>
       <w:r>
@@ -19936,7 +20865,7 @@
 </file>
 
 <file path=word/footer1.xml><?xml version="1.0" encoding="utf-8"?>
-<w:ftr xmlns:wpc="http://schemas.microsoft.com/office/word/2010/wordprocessingCanvas" xmlns:cx="http://schemas.microsoft.com/office/drawing/2014/chartex" xmlns:cx1="http://schemas.microsoft.com/office/drawing/2015/9/8/chartex" xmlns:mc="http://schemas.openxmlformats.org/markup-compatibility/2006" xmlns:o="urn:schemas-microsoft-com:office:office" xmlns:r="http://schemas.openxmlformats.org/officeDocument/2006/relationships" xmlns:m="http://schemas.openxmlformats.org/officeDocument/2006/math" xmlns:v="urn:schemas-microsoft-com:vml" xmlns:wp14="http://schemas.microsoft.com/office/word/2010/wordprocessingDrawing" xmlns:wp="http://schemas.openxmlformats.org/drawingml/2006/wordprocessingDrawing" xmlns:w10="urn:schemas-microsoft-com:office:word" xmlns:w="http://schemas.openxmlformats.org/wordprocessingml/2006/main" xmlns:w14="http://schemas.microsoft.com/office/word/2010/wordml" xmlns:w15="http://schemas.microsoft.com/office/word/2012/wordml" xmlns:w16se="http://schemas.microsoft.com/office/word/2015/wordml/symex" xmlns:wpg="http://schemas.microsoft.com/office/word/2010/wordprocessingGroup" xmlns:wpi="http://schemas.microsoft.com/office/word/2010/wordprocessingInk" xmlns:wne="http://schemas.microsoft.com/office/word/2006/wordml" xmlns:wps="http://schemas.microsoft.com/office/word/2010/wordprocessingShape" mc:Ignorable="w14 w15 w16se wp14">
+<w:ftr xmlns:wpc="http://schemas.microsoft.com/office/word/2010/wordprocessingCanvas" xmlns:cx="http://schemas.microsoft.com/office/drawing/2014/chartex" xmlns:cx1="http://schemas.microsoft.com/office/drawing/2015/9/8/chartex" xmlns:cx2="http://schemas.microsoft.com/office/drawing/2015/10/21/chartex" xmlns:cx3="http://schemas.microsoft.com/office/drawing/2016/5/9/chartex" xmlns:cx4="http://schemas.microsoft.com/office/drawing/2016/5/10/chartex" xmlns:cx5="http://schemas.microsoft.com/office/drawing/2016/5/11/chartex" xmlns:cx6="http://schemas.microsoft.com/office/drawing/2016/5/12/chartex" xmlns:cx7="http://schemas.microsoft.com/office/drawing/2016/5/13/chartex" xmlns:cx8="http://schemas.microsoft.com/office/drawing/2016/5/14/chartex" xmlns:mc="http://schemas.openxmlformats.org/markup-compatibility/2006" xmlns:aink="http://schemas.microsoft.com/office/drawing/2016/ink" xmlns:am3d="http://schemas.microsoft.com/office/drawing/2017/model3d" xmlns:o="urn:schemas-microsoft-com:office:office" xmlns:oel="http://schemas.microsoft.com/office/2019/extlst" xmlns:r="http://schemas.openxmlformats.org/officeDocument/2006/relationships" xmlns:m="http://schemas.openxmlformats.org/officeDocument/2006/math" xmlns:v="urn:schemas-microsoft-com:vml" xmlns:wp14="http://schemas.microsoft.com/office/word/2010/wordprocessingDrawing" xmlns:wp="http://schemas.openxmlformats.org/drawingml/2006/wordprocessingDrawing" xmlns:w10="urn:schemas-microsoft-com:office:word" xmlns:w="http://schemas.openxmlformats.org/wordprocessingml/2006/main" xmlns:w14="http://schemas.microsoft.com/office/word/2010/wordml" xmlns:w15="http://schemas.microsoft.com/office/word/2012/wordml" xmlns:w16cex="http://schemas.microsoft.com/office/word/2018/wordml/cex" xmlns:w16cid="http://schemas.microsoft.com/office/word/2016/wordml/cid" xmlns:w16="http://schemas.microsoft.com/office/word/2018/wordml" xmlns:w16sdtdh="http://schemas.microsoft.com/office/word/2020/wordml/sdtdatahash" xmlns:w16se="http://schemas.microsoft.com/office/word/2015/wordml/symex" xmlns:wpg="http://schemas.microsoft.com/office/word/2010/wordprocessingGroup" xmlns:wpi="http://schemas.microsoft.com/office/word/2010/wordprocessingInk" xmlns:wne="http://schemas.microsoft.com/office/word/2006/wordml" xmlns:wps="http://schemas.microsoft.com/office/word/2010/wordprocessingShape" mc:Ignorable="w14 w15 w16se w16cid w16 w16cex w16sdtdh wp14">
   <w:p>
     <w:pPr>
       <w:pStyle w:val="Footer"/>
@@ -19960,7 +20889,7 @@
       <mc:AlternateContent>
         <mc:Choice Requires="wps">
           <w:drawing>
-            <wp:anchor distT="0" distB="0" distL="114300" distR="114300" simplePos="0" relativeHeight="251658240" behindDoc="0" locked="0" layoutInCell="0" allowOverlap="1" wp14:anchorId="369A6CD5" wp14:editId="5D4E09D5">
+            <wp:anchor distT="0" distB="0" distL="114300" distR="114300" simplePos="0" relativeHeight="251658240" behindDoc="0" locked="0" layoutInCell="0" allowOverlap="1" wp14:anchorId="130B211D" wp14:editId="2D0216CD">
               <wp:simplePos x="0" y="0"/>
               <wp:positionH relativeFrom="page">
                 <wp:posOffset>540385</wp:posOffset>
@@ -20031,7 +20960,7 @@
         </mc:Choice>
         <mc:Fallback>
           <w:pict>
-            <v:line w14:anchorId="786C7AFC" id="Line 2" o:spid="_x0000_s1026" style="position:absolute;z-index:251658240;visibility:visible;mso-wrap-style:square;mso-width-percent:0;mso-height-percent:0;mso-wrap-distance-left:9pt;mso-wrap-distance-top:0;mso-wrap-distance-right:9pt;mso-wrap-distance-bottom:0;mso-position-horizontal:absolute;mso-position-horizontal-relative:page;mso-position-vertical:absolute;mso-position-vertical-relative:page;mso-width-percent:0;mso-height-percent:0;mso-width-relative:page;mso-height-relative:page" from="42.55pt,802.3pt" to="552.75pt,802.35pt" o:gfxdata="UEsDBBQABgAIAAAAIQC2gziS/gAAAOEBAAATAAAAW0NvbnRlbnRfVHlwZXNdLnhtbJSRQU7DMBBF&#10;90jcwfIWJU67QAgl6YK0S0CoHGBkTxKLZGx5TGhvj5O2G0SRWNoz/78nu9wcxkFMGNg6quQqL6RA&#10;0s5Y6ir5vt9lD1JwBDIwOMJKHpHlpr69KfdHjyxSmriSfYz+USnWPY7AufNIadK6MEJMx9ApD/oD&#10;OlTrorhX2lFEilmcO2RdNtjC5xDF9pCuTyYBB5bi6bQ4syoJ3g9WQ0ymaiLzg5KdCXlKLjvcW893&#10;SUOqXwnz5DrgnHtJTxOsQfEKIT7DmDSUCaxw7Rqn8787ZsmRM9e2VmPeBN4uqYvTtW7jvijg9N/y&#10;JsXecLq0q+WD6m8AAAD//wMAUEsDBBQABgAIAAAAIQA4/SH/1gAAAJQBAAALAAAAX3JlbHMvLnJl&#10;bHOkkMFqwzAMhu+DvYPRfXGawxijTi+j0GvpHsDYimMaW0Yy2fr2M4PBMnrbUb/Q94l/f/hMi1qR&#10;JVI2sOt6UJgd+ZiDgffL8ekFlFSbvV0oo4EbChzGx4f9GRdb25HMsYhqlCwG5lrLq9biZkxWOiqY&#10;22YiTra2kYMu1l1tQD30/bPm3wwYN0x18gb45AdQl1tp5j/sFB2T0FQ7R0nTNEV3j6o9feQzro1i&#10;OWA14Fm+Q8a1a8+Bvu/d/dMb2JY5uiPbhG/ktn4cqGU/er3pcvwCAAD//wMAUEsDBBQABgAIAAAA&#10;IQA+bk10owIAAJwFAAAOAAAAZHJzL2Uyb0RvYy54bWysVE1v2zAMvQ/YfxB0d23HzpfRZGj9sUu3&#10;FWiHnRVLjoXJkiEpcYJh/32UkrhLd9gwNAEMUSKfHslH3X44dALtmTZcyRWObyKMmKwV5XK7wl+f&#10;q2CBkbFEUiKUZCt8ZAZ/WL9/dzv0GZuoVgnKNAIQabKhX+HW2j4LQ1O3rCPmRvVMwmGjdEcsmHob&#10;Uk0GQO9EOImiWTgoTXutamYM7BanQ7z2+E3DavulaQyzSKwwcLP+q/13477h+pZkW036ltdnGuQ/&#10;WHSES7h0hCqIJWin+R9QHa+1MqqxN7XqQtU0vGY+B8gmjl5l89SSnvlcoDimH8tk3g62/rx/1IjT&#10;FU4wkqSDFj1wydDEVWboTQYOuXzULrf6IJ/6B1V/N0iqvCVyyzzD52MPYbGLCK9CnGF6wN8MnxQF&#10;H7Kzypfp0OjOQUIB0MF34zh2gx0sqmFzls6X0xSaVsPZLJl6fJJdQntt7EemOuQWKyyAtYcm+wdj&#10;HRWSXVzcTVJVXAjfbiHRAHyX0TTyEUYJTt2p8zN6u8mFRnviFAO/qjpffOWm1U5Sj9YyQktJkfVV&#10;kKBy7OBNh5FgMBOw8H6WcPF3P2AtpOPBvHhPqYB1sLD0+1AdL6wfy2hZLspFGqSTWRmkUVEEd1We&#10;BrMqnk+LpMjzIv7pEozTrOWUMulyvIg8Tv9NROdxO8lzlPlYzfAa3ZcdyF4zvaum0TxNFsF8Pk2C&#10;NCmj4H5R5cFdHs9m8/I+vy9fMS199uZtyI6ldKzUzjL91NIBUe50k0yXkxiDAY/CZO4aDoojYgud&#10;q63GSCv7jdvWC91J1GFcaWQRuf9ZIyP6qRCXHjpr7MI5t5dSQc8v/fXz40bmNHwbRY+P2onZjRI8&#10;AT7o/Fy5N+Z323u9PKrrXwAAAP//AwBQSwMEFAAGAAgAAAAhADdamYLfAAAADQEAAA8AAABkcnMv&#10;ZG93bnJldi54bWxMj7FOwzAQhnck3sE6JDZqG5IQpXEqhMRUBggsbG58TQLxOYrdNnl7XDHQ8f77&#10;9N935Wa2Azvi5HtHCuRKAENqnOmpVfD58XKXA/NBk9GDI1SwoIdNdX1V6sK4E73jsQ4tiyXkC62g&#10;C2EsOPdNh1b7lRuR4m7vJqtDHKeWm0mfYrkd+L0QGbe6p3ih0yM+d9j81AerYF4yuU1qOebGvCZv&#10;yXb5+n5YlLq9mZ/WwALO4R+Gs35Uhyo67dyBjGeDgjyVkYx5JpIM2JmQIk2B7f6yR+BVyS+/qH4B&#10;AAD//wMAUEsBAi0AFAAGAAgAAAAhALaDOJL+AAAA4QEAABMAAAAAAAAAAAAAAAAAAAAAAFtDb250&#10;ZW50X1R5cGVzXS54bWxQSwECLQAUAAYACAAAACEAOP0h/9YAAACUAQAACwAAAAAAAAAAAAAAAAAv&#10;AQAAX3JlbHMvLnJlbHNQSwECLQAUAAYACAAAACEAPm5NdKMCAACcBQAADgAAAAAAAAAAAAAAAAAu&#10;AgAAZHJzL2Uyb0RvYy54bWxQSwECLQAUAAYACAAAACEAN1qZgt8AAAANAQAADwAAAAAAAAAAAAAA&#10;AAD9BAAAZHJzL2Rvd25yZXYueG1sUEsFBgAAAAAEAAQA8wAAAAkGAAAAAA==&#10;" o:allowincell="f" strokecolor="blue" strokeweight="1.5pt">
+            <v:line w14:anchorId="262BC170" id="Line 2" o:spid="_x0000_s1026" style="position:absolute;z-index:251658240;visibility:visible;mso-wrap-style:square;mso-width-percent:0;mso-height-percent:0;mso-wrap-distance-left:9pt;mso-wrap-distance-top:0;mso-wrap-distance-right:9pt;mso-wrap-distance-bottom:0;mso-position-horizontal:absolute;mso-position-horizontal-relative:page;mso-position-vertical:absolute;mso-position-vertical-relative:page;mso-width-percent:0;mso-height-percent:0;mso-width-relative:page;mso-height-relative:page" from="42.55pt,802.3pt" to="552.75pt,802.35pt" o:gfxdata="UEsDBBQABgAIAAAAIQC2gziS/gAAAOEBAAATAAAAW0NvbnRlbnRfVHlwZXNdLnhtbJSRQU7DMBBF&#10;90jcwfIWJU67QAgl6YK0S0CoHGBkTxKLZGx5TGhvj5O2G0SRWNoz/78nu9wcxkFMGNg6quQqL6RA&#10;0s5Y6ir5vt9lD1JwBDIwOMJKHpHlpr69KfdHjyxSmriSfYz+USnWPY7AufNIadK6MEJMx9ApD/oD&#10;OlTrorhX2lFEilmcO2RdNtjC5xDF9pCuTyYBB5bi6bQ4syoJ3g9WQ0ymaiLzg5KdCXlKLjvcW893&#10;SUOqXwnz5DrgnHtJTxOsQfEKIT7DmDSUCaxw7Rqn8787ZsmRM9e2VmPeBN4uqYvTtW7jvijg9N/y&#10;JsXecLq0q+WD6m8AAAD//wMAUEsDBBQABgAIAAAAIQA4/SH/1gAAAJQBAAALAAAAX3JlbHMvLnJl&#10;bHOkkMFqwzAMhu+DvYPRfXGawxijTi+j0GvpHsDYimMaW0Yy2fr2M4PBMnrbUb/Q94l/f/hMi1qR&#10;JVI2sOt6UJgd+ZiDgffL8ekFlFSbvV0oo4EbChzGx4f9GRdb25HMsYhqlCwG5lrLq9biZkxWOiqY&#10;22YiTra2kYMu1l1tQD30/bPm3wwYN0x18gb45AdQl1tp5j/sFB2T0FQ7R0nTNEV3j6o9feQzro1i&#10;OWA14Fm+Q8a1a8+Bvu/d/dMb2JY5uiPbhG/ktn4cqGU/er3pcvwCAAD//wMAUEsDBBQABgAIAAAA&#10;IQDHbzspzQEAAJEDAAAOAAAAZHJzL2Uyb0RvYy54bWysU02P0zAQvSPxHyzfadJlW9io6R66lMsC&#10;lXb5AVPbaSwcj+Vxm/bfMzZtl48DEiIHy+MZP7/3ZrK4Pw5OHEwki76V00kthfEKtfW7Vn59Xr95&#10;LwUl8BocetPKkyF5v3z9ajGGxtxgj06bKBjEUzOGVvYphaaqSPVmAJpgMJ6THcYBEodxV+kII6MP&#10;rrqp63k1YtQhojJEfPrwIymXBb/rjEpfuo5MEq6VzC2VNZZ1m9dquYBmFyH0Vp1pwD+wGMB6fvQK&#10;9QAJxD7aP6AGqyISdmmicKiw66wyRQOrmda/qXnqIZiihc2hcLWJ/h+s+nxY+U3M1NXRP4VHVN9I&#10;eFz14HemEHg+BW7cNFtVjYGa65UcUNhEsR0/oeYa2CcsLhy7OGRI1ieOxezT1WxzTELx4fz23d3s&#10;lnuiODd/Oyv40Fyuhkjpo8FB5E0rnfXZCWjg8EgpU4HmUpKPPa6tc6WbzouR+d7Vs7rcIHRW52yu&#10;o7jbrlwUB8gDwd96fX74l7KIe68LWm9Af/BapOKC5yGWGZ4GKZzhkedNqUtg3d/rmLXzmYcps3mW&#10;cjEyTy01W9SnTcwSc8R9L2LPM5oH6+e4VL38ScvvAAAA//8DAFBLAwQUAAYACAAAACEAN1qZgt8A&#10;AAANAQAADwAAAGRycy9kb3ducmV2LnhtbEyPsU7DMBCGdyTewTokNmobkhClcSqExFQGCCxsbnxN&#10;AvE5it02eXtcMdDx/vv033flZrYDO+Lke0cK5EoAQ2qc6alV8PnxcpcD80GT0YMjVLCgh011fVXq&#10;wrgTveOxDi2LJeQLraALYSw4902HVvuVG5Hibu8mq0Mcp5abSZ9iuR34vRAZt7qneKHTIz532PzU&#10;B6tgXjK5TWo55sa8Jm/Jdvn6fliUur2Zn9bAAs7hH4azflSHKjrt3IGMZ4OCPJWRjHkmkgzYmZAi&#10;TYHt/rJH4FXJL7+ofgEAAP//AwBQSwECLQAUAAYACAAAACEAtoM4kv4AAADhAQAAEwAAAAAAAAAA&#10;AAAAAAAAAAAAW0NvbnRlbnRfVHlwZXNdLnhtbFBLAQItABQABgAIAAAAIQA4/SH/1gAAAJQBAAAL&#10;AAAAAAAAAAAAAAAAAC8BAABfcmVscy8ucmVsc1BLAQItABQABgAIAAAAIQDHbzspzQEAAJEDAAAO&#10;AAAAAAAAAAAAAAAAAC4CAABkcnMvZTJvRG9jLnhtbFBLAQItABQABgAIAAAAIQA3WpmC3wAAAA0B&#10;AAAPAAAAAAAAAAAAAAAAACcEAABkcnMvZG93bnJldi54bWxQSwUGAAAAAAQABADzAAAAMwUAAAAA&#10;" o:allowincell="f" strokecolor="blue" strokeweight="1.5pt">
               <v:stroke startarrowwidth="narrow" startarrowlength="short" endarrowwidth="narrow" endarrowlength="short"/>
               <w10:wrap anchorx="page" anchory="page"/>
             </v:line>
@@ -20119,7 +21048,7 @@
         <w:noProof/>
         <w:sz w:val="16"/>
       </w:rPr>
-      <w:t>12.11.2019</w:t>
+      <w:t>12.09.2023</w:t>
     </w:r>
     <w:r>
       <w:rPr>
@@ -20196,7 +21125,7 @@
 </file>
 
 <file path=word/footnotes.xml><?xml version="1.0" encoding="utf-8"?>
-<w:footnotes xmlns:wpc="http://schemas.microsoft.com/office/word/2010/wordprocessingCanvas" xmlns:cx="http://schemas.microsoft.com/office/drawing/2014/chartex" xmlns:cx1="http://schemas.microsoft.com/office/drawing/2015/9/8/chartex" xmlns:mc="http://schemas.openxmlformats.org/markup-compatibility/2006" xmlns:o="urn:schemas-microsoft-com:office:office" xmlns:r="http://schemas.openxmlformats.org/officeDocument/2006/relationships" xmlns:m="http://schemas.openxmlformats.org/officeDocument/2006/math" xmlns:v="urn:schemas-microsoft-com:vml" xmlns:wp14="http://schemas.microsoft.com/office/word/2010/wordprocessingDrawing" xmlns:wp="http://schemas.openxmlformats.org/drawingml/2006/wordprocessingDrawing" xmlns:w10="urn:schemas-microsoft-com:office:word" xmlns:w="http://schemas.openxmlformats.org/wordprocessingml/2006/main" xmlns:w14="http://schemas.microsoft.com/office/word/2010/wordml" xmlns:w15="http://schemas.microsoft.com/office/word/2012/wordml" xmlns:w16se="http://schemas.microsoft.com/office/word/2015/wordml/symex" xmlns:wpg="http://schemas.microsoft.com/office/word/2010/wordprocessingGroup" xmlns:wpi="http://schemas.microsoft.com/office/word/2010/wordprocessingInk" xmlns:wne="http://schemas.microsoft.com/office/word/2006/wordml" xmlns:wps="http://schemas.microsoft.com/office/word/2010/wordprocessingShape" mc:Ignorable="w14 w15 w16se wp14">
+<w:footnotes xmlns:wpc="http://schemas.microsoft.com/office/word/2010/wordprocessingCanvas" xmlns:cx="http://schemas.microsoft.com/office/drawing/2014/chartex" xmlns:cx1="http://schemas.microsoft.com/office/drawing/2015/9/8/chartex" xmlns:cx2="http://schemas.microsoft.com/office/drawing/2015/10/21/chartex" xmlns:cx3="http://schemas.microsoft.com/office/drawing/2016/5/9/chartex" xmlns:cx4="http://schemas.microsoft.com/office/drawing/2016/5/10/chartex" xmlns:cx5="http://schemas.microsoft.com/office/drawing/2016/5/11/chartex" xmlns:cx6="http://schemas.microsoft.com/office/drawing/2016/5/12/chartex" xmlns:cx7="http://schemas.microsoft.com/office/drawing/2016/5/13/chartex" xmlns:cx8="http://schemas.microsoft.com/office/drawing/2016/5/14/chartex" xmlns:mc="http://schemas.openxmlformats.org/markup-compatibility/2006" xmlns:aink="http://schemas.microsoft.com/office/drawing/2016/ink" xmlns:am3d="http://schemas.microsoft.com/office/drawing/2017/model3d" xmlns:o="urn:schemas-microsoft-com:office:office" xmlns:oel="http://schemas.microsoft.com/office/2019/extlst" xmlns:r="http://schemas.openxmlformats.org/officeDocument/2006/relationships" xmlns:m="http://schemas.openxmlformats.org/officeDocument/2006/math" xmlns:v="urn:schemas-microsoft-com:vml" xmlns:wp14="http://schemas.microsoft.com/office/word/2010/wordprocessingDrawing" xmlns:wp="http://schemas.openxmlformats.org/drawingml/2006/wordprocessingDrawing" xmlns:w10="urn:schemas-microsoft-com:office:word" xmlns:w="http://schemas.openxmlformats.org/wordprocessingml/2006/main" xmlns:w14="http://schemas.microsoft.com/office/word/2010/wordml" xmlns:w15="http://schemas.microsoft.com/office/word/2012/wordml" xmlns:w16cex="http://schemas.microsoft.com/office/word/2018/wordml/cex" xmlns:w16cid="http://schemas.microsoft.com/office/word/2016/wordml/cid" xmlns:w16="http://schemas.microsoft.com/office/word/2018/wordml" xmlns:w16sdtdh="http://schemas.microsoft.com/office/word/2020/wordml/sdtdatahash" xmlns:w16se="http://schemas.microsoft.com/office/word/2015/wordml/symex" xmlns:wpg="http://schemas.microsoft.com/office/word/2010/wordprocessingGroup" xmlns:wpi="http://schemas.microsoft.com/office/word/2010/wordprocessingInk" xmlns:wne="http://schemas.microsoft.com/office/word/2006/wordml" xmlns:wps="http://schemas.microsoft.com/office/word/2010/wordprocessingShape" mc:Ignorable="w14 w15 w16se w16cid w16 w16cex w16sdtdh wp14">
   <w:footnote w:type="separator" w:id="-1">
     <w:p>
       <w:r>
@@ -20215,7 +21144,7 @@
 </file>
 
 <file path=word/header1.xml><?xml version="1.0" encoding="utf-8"?>
-<w:hdr xmlns:wpc="http://schemas.microsoft.com/office/word/2010/wordprocessingCanvas" xmlns:cx="http://schemas.microsoft.com/office/drawing/2014/chartex" xmlns:cx1="http://schemas.microsoft.com/office/drawing/2015/9/8/chartex" xmlns:mc="http://schemas.openxmlformats.org/markup-compatibility/2006" xmlns:o="urn:schemas-microsoft-com:office:office" xmlns:r="http://schemas.openxmlformats.org/officeDocument/2006/relationships" xmlns:m="http://schemas.openxmlformats.org/officeDocument/2006/math" xmlns:v="urn:schemas-microsoft-com:vml" xmlns:wp14="http://schemas.microsoft.com/office/word/2010/wordprocessingDrawing" xmlns:wp="http://schemas.openxmlformats.org/drawingml/2006/wordprocessingDrawing" xmlns:w10="urn:schemas-microsoft-com:office:word" xmlns:w="http://schemas.openxmlformats.org/wordprocessingml/2006/main" xmlns:w14="http://schemas.microsoft.com/office/word/2010/wordml" xmlns:w15="http://schemas.microsoft.com/office/word/2012/wordml" xmlns:w16se="http://schemas.microsoft.com/office/word/2015/wordml/symex" xmlns:wpg="http://schemas.microsoft.com/office/word/2010/wordprocessingGroup" xmlns:wpi="http://schemas.microsoft.com/office/word/2010/wordprocessingInk" xmlns:wne="http://schemas.microsoft.com/office/word/2006/wordml" xmlns:wps="http://schemas.microsoft.com/office/word/2010/wordprocessingShape" mc:Ignorable="w14 w15 w16se wp14">
+<w:hdr xmlns:wpc="http://schemas.microsoft.com/office/word/2010/wordprocessingCanvas" xmlns:cx="http://schemas.microsoft.com/office/drawing/2014/chartex" xmlns:cx1="http://schemas.microsoft.com/office/drawing/2015/9/8/chartex" xmlns:cx2="http://schemas.microsoft.com/office/drawing/2015/10/21/chartex" xmlns:cx3="http://schemas.microsoft.com/office/drawing/2016/5/9/chartex" xmlns:cx4="http://schemas.microsoft.com/office/drawing/2016/5/10/chartex" xmlns:cx5="http://schemas.microsoft.com/office/drawing/2016/5/11/chartex" xmlns:cx6="http://schemas.microsoft.com/office/drawing/2016/5/12/chartex" xmlns:cx7="http://schemas.microsoft.com/office/drawing/2016/5/13/chartex" xmlns:cx8="http://schemas.microsoft.com/office/drawing/2016/5/14/chartex" xmlns:mc="http://schemas.openxmlformats.org/markup-compatibility/2006" xmlns:aink="http://schemas.microsoft.com/office/drawing/2016/ink" xmlns:am3d="http://schemas.microsoft.com/office/drawing/2017/model3d" xmlns:o="urn:schemas-microsoft-com:office:office" xmlns:oel="http://schemas.microsoft.com/office/2019/extlst" xmlns:r="http://schemas.openxmlformats.org/officeDocument/2006/relationships" xmlns:m="http://schemas.openxmlformats.org/officeDocument/2006/math" xmlns:v="urn:schemas-microsoft-com:vml" xmlns:wp14="http://schemas.microsoft.com/office/word/2010/wordprocessingDrawing" xmlns:wp="http://schemas.openxmlformats.org/drawingml/2006/wordprocessingDrawing" xmlns:w10="urn:schemas-microsoft-com:office:word" xmlns:w="http://schemas.openxmlformats.org/wordprocessingml/2006/main" xmlns:w14="http://schemas.microsoft.com/office/word/2010/wordml" xmlns:w15="http://schemas.microsoft.com/office/word/2012/wordml" xmlns:w16cex="http://schemas.microsoft.com/office/word/2018/wordml/cex" xmlns:w16cid="http://schemas.microsoft.com/office/word/2016/wordml/cid" xmlns:w16="http://schemas.microsoft.com/office/word/2018/wordml" xmlns:w16sdtdh="http://schemas.microsoft.com/office/word/2020/wordml/sdtdatahash" xmlns:w16se="http://schemas.microsoft.com/office/word/2015/wordml/symex" xmlns:wpg="http://schemas.microsoft.com/office/word/2010/wordprocessingGroup" xmlns:wpi="http://schemas.microsoft.com/office/word/2010/wordprocessingInk" xmlns:wne="http://schemas.microsoft.com/office/word/2006/wordml" xmlns:wps="http://schemas.microsoft.com/office/word/2010/wordprocessingShape" mc:Ignorable="w14 w15 w16se w16cid w16 w16cex w16sdtdh wp14">
   <w:p>
     <w:pPr>
       <w:pStyle w:val="Header"/>
@@ -20229,7 +21158,7 @@
       <mc:AlternateContent>
         <mc:Choice Requires="wps">
           <w:drawing>
-            <wp:anchor distT="0" distB="0" distL="114300" distR="114300" simplePos="0" relativeHeight="251659264" behindDoc="0" locked="0" layoutInCell="0" allowOverlap="1" wp14:anchorId="2E009DA4" wp14:editId="68AC5E5E">
+            <wp:anchor distT="0" distB="0" distL="114300" distR="114300" simplePos="0" relativeHeight="251659264" behindDoc="0" locked="0" layoutInCell="0" allowOverlap="1" wp14:anchorId="2686E174" wp14:editId="1F83F935">
               <wp:simplePos x="0" y="0"/>
               <wp:positionH relativeFrom="margin">
                 <wp:posOffset>4068445</wp:posOffset>
@@ -20300,7 +21229,7 @@
         </mc:Choice>
         <mc:Fallback>
           <w:pict>
-            <v:line w14:anchorId="76BCF91B" id="Line 1" o:spid="_x0000_s1026" style="position:absolute;z-index:251659264;visibility:visible;mso-wrap-style:square;mso-width-percent:0;mso-height-percent:0;mso-wrap-distance-left:9pt;mso-wrap-distance-top:0;mso-wrap-distance-right:9pt;mso-wrap-distance-bottom:0;mso-position-horizontal:absolute;mso-position-horizontal-relative:margin;mso-position-vertical:absolute;mso-position-vertical-relative:page;mso-width-percent:0;mso-height-percent:0;mso-width-relative:page;mso-height-relative:page" from="320.35pt,59.55pt" to="507.45pt,59.6pt" o:gfxdata="UEsDBBQABgAIAAAAIQC2gziS/gAAAOEBAAATAAAAW0NvbnRlbnRfVHlwZXNdLnhtbJSRQU7DMBBF&#10;90jcwfIWJU67QAgl6YK0S0CoHGBkTxKLZGx5TGhvj5O2G0SRWNoz/78nu9wcxkFMGNg6quQqL6RA&#10;0s5Y6ir5vt9lD1JwBDIwOMJKHpHlpr69KfdHjyxSmriSfYz+USnWPY7AufNIadK6MEJMx9ApD/oD&#10;OlTrorhX2lFEilmcO2RdNtjC5xDF9pCuTyYBB5bi6bQ4syoJ3g9WQ0ymaiLzg5KdCXlKLjvcW893&#10;SUOqXwnz5DrgnHtJTxOsQfEKIT7DmDSUCaxw7Rqn8787ZsmRM9e2VmPeBN4uqYvTtW7jvijg9N/y&#10;JsXecLq0q+WD6m8AAAD//wMAUEsDBBQABgAIAAAAIQA4/SH/1gAAAJQBAAALAAAAX3JlbHMvLnJl&#10;bHOkkMFqwzAMhu+DvYPRfXGawxijTi+j0GvpHsDYimMaW0Yy2fr2M4PBMnrbUb/Q94l/f/hMi1qR&#10;JVI2sOt6UJgd+ZiDgffL8ekFlFSbvV0oo4EbChzGx4f9GRdb25HMsYhqlCwG5lrLq9biZkxWOiqY&#10;22YiTra2kYMu1l1tQD30/bPm3wwYN0x18gb45AdQl1tp5j/sFB2T0FQ7R0nTNEV3j6o9feQzro1i&#10;OWA14Fm+Q8a1a8+Bvu/d/dMb2JY5uiPbhG/ktn4cqGU/er3pcvwCAAD//wMAUEsDBBQABgAIAAAA&#10;IQATfCrkogIAAJwFAAAOAAAAZHJzL2Uyb0RvYy54bWysVE1v2zAMvQ/YfxB0d20nTpwGdYrWH7t0&#10;W4F22Fmx5FiYLBmSEicY9t9LKYm7dIcNQxPAECXyieR71M3tvhNox7ThSmY4voowYrJWlMtNhr89&#10;V8ECI2OJpEQoyTJ8YAbfrj5+uBn6JZuoVgnKNAIQaZZDn+HW2n4ZhqZuWUfMleqZhMNG6Y5YMPUm&#10;pJoMgN6JcBJF83BQmvZa1cwY2C2Oh3jl8ZuG1fZr0xhmkcgw5Gb9V/vv2n3D1Q1ZbjTpW16f0iD/&#10;kUVHuIRLR6iCWIK2mv8B1fFaK6Mae1WrLlRNw2vma4Bq4uhNNU8t6ZmvBZpj+rFN5v1g6y+7R404&#10;zXCCkSQdUPTAJUOx68zQmyU45PJRu9rqvXzqH1T9wyCp8pbIDfMZPh96CPMR4UWIM0wP+Ovhs6Lg&#10;Q7ZW+TbtG905SGgA2ns2DiMbbG9RDZuTaTqPUyCthrP5dOYyCsnyHNprYz8x1SG3yLCArD002T0Y&#10;e3Q9u7ibpKq4EJ5uIdEA8LMkinyEUYJTd+r8jN6sc6HRjjjFwK+qThdfuGm1ldSjtYzQUlJkfRck&#10;qBw7eNNhJBjMBCy8nyVc/N0PChTS5cG8eI+lgLW3sPT70B0vrJ/X0XW5KBdJkEzmZZBERRHcVXkS&#10;zKs4nRXTIs+L+JcrME6WLaeUSVfjWeRx8m8iOo3bUZ6jzMduhpfoniFI9jLTu2oWpcl0EaTpbBok&#10;0zIK7hdVHtzl8Xyelvf5ffkm09JXb94n2bGVLiu1tUw/tXRAlDvdTGfXkxiDAY/CJHWEg+KI2ABz&#10;tdUYaWW/c9t6oTuJOowLjSwi9z9pZEQ/NuLMobNGFk61vbYKOD/z6+fHjcxx+NaKHh61E7MbJXgC&#10;fNDpuXJvzO+293p9VFcvAAAA//8DAFBLAwQUAAYACAAAACEAO2qJC+AAAAAMAQAADwAAAGRycy9k&#10;b3ducmV2LnhtbEyPTU/DMAyG70j8h8hI3FjSbRqsNJ0Q2sQBAWJsd7c1bbXGqZr0Y/+ejAsc7ffR&#10;68fJZjKNGKhztWUN0UyBIM5tUXOp4fC1u3sA4TxygY1l0nAmB5v0+irBuLAjf9Kw96UIJexi1FB5&#10;38ZSurwig25mW+KQfdvOoA9jV8qiwzGUm0bOlVpJgzWHCxW29FxRftr3RsM2p4+hzc5vOL684+J1&#10;sdv2p6PWtzfT0yMIT5P/g+GiH9QhDU6Z7blwotGwWqr7gIYgWkcgLoSKlmsQ2e9qDjJN5P8n0h8A&#10;AAD//wMAUEsBAi0AFAAGAAgAAAAhALaDOJL+AAAA4QEAABMAAAAAAAAAAAAAAAAAAAAAAFtDb250&#10;ZW50X1R5cGVzXS54bWxQSwECLQAUAAYACAAAACEAOP0h/9YAAACUAQAACwAAAAAAAAAAAAAAAAAv&#10;AQAAX3JlbHMvLnJlbHNQSwECLQAUAAYACAAAACEAE3wq5KICAACcBQAADgAAAAAAAAAAAAAAAAAu&#10;AgAAZHJzL2Uyb0RvYy54bWxQSwECLQAUAAYACAAAACEAO2qJC+AAAAAMAQAADwAAAAAAAAAAAAAA&#10;AAD8BAAAZHJzL2Rvd25yZXYueG1sUEsFBgAAAAAEAAQA8wAAAAkGAAAAAA==&#10;" o:allowincell="f" strokecolor="blue" strokeweight="2pt">
+            <v:line w14:anchorId="677DB9A0" id="Line 1" o:spid="_x0000_s1026" style="position:absolute;z-index:251659264;visibility:visible;mso-wrap-style:square;mso-width-percent:0;mso-height-percent:0;mso-wrap-distance-left:9pt;mso-wrap-distance-top:0;mso-wrap-distance-right:9pt;mso-wrap-distance-bottom:0;mso-position-horizontal:absolute;mso-position-horizontal-relative:margin;mso-position-vertical:absolute;mso-position-vertical-relative:page;mso-width-percent:0;mso-height-percent:0;mso-width-relative:page;mso-height-relative:page" from="320.35pt,59.55pt" to="507.45pt,59.6pt" o:gfxdata="UEsDBBQABgAIAAAAIQC2gziS/gAAAOEBAAATAAAAW0NvbnRlbnRfVHlwZXNdLnhtbJSRQU7DMBBF&#10;90jcwfIWJU67QAgl6YK0S0CoHGBkTxKLZGx5TGhvj5O2G0SRWNoz/78nu9wcxkFMGNg6quQqL6RA&#10;0s5Y6ir5vt9lD1JwBDIwOMJKHpHlpr69KfdHjyxSmriSfYz+USnWPY7AufNIadK6MEJMx9ApD/oD&#10;OlTrorhX2lFEilmcO2RdNtjC5xDF9pCuTyYBB5bi6bQ4syoJ3g9WQ0ymaiLzg5KdCXlKLjvcW893&#10;SUOqXwnz5DrgnHtJTxOsQfEKIT7DmDSUCaxw7Rqn8787ZsmRM9e2VmPeBN4uqYvTtW7jvijg9N/y&#10;JsXecLq0q+WD6m8AAAD//wMAUEsDBBQABgAIAAAAIQA4/SH/1gAAAJQBAAALAAAAX3JlbHMvLnJl&#10;bHOkkMFqwzAMhu+DvYPRfXGawxijTi+j0GvpHsDYimMaW0Yy2fr2M4PBMnrbUb/Q94l/f/hMi1qR&#10;JVI2sOt6UJgd+ZiDgffL8ekFlFSbvV0oo4EbChzGx4f9GRdb25HMsYhqlCwG5lrLq9biZkxWOiqY&#10;22YiTra2kYMu1l1tQD30/bPm3wwYN0x18gb45AdQl1tp5j/sFB2T0FQ7R0nTNEV3j6o9feQzro1i&#10;OWA14Fm+Q8a1a8+Bvu/d/dMb2JY5uiPbhG/ktn4cqGU/er3pcvwCAAD//wMAUEsDBBQABgAIAAAA&#10;IQASADnhzAEAAJEDAAAOAAAAZHJzL2Uyb0RvYy54bWysU01v2zAMvQ/YfxB0X+ykazoYcXpIl126&#10;LUC7H8BIcixMFgVRiZN/P0pLsq9DgWI+CKJIPb33SC/uj4MTBxPJom/ldFJLYbxCbf2uld+e1+8+&#10;SEEJvAaH3rTyZEjeL9++WYyhMTPs0WkTBYN4asbQyj6l0FQVqd4MQBMMxnOywzhA4jDuKh1hZPTB&#10;VbO6nlcjRh0iKkPEpw8/k3JZ8LvOqPS168gk4VrJ3FJZY1m3ea2WC2h2EUJv1ZkGvILFANbzo1eo&#10;B0gg9tH+AzVYFZGwSxOFQ4VdZ5UpGljNtP5LzVMPwRQtbA6Fq030/2DVl8PKb2Kmro7+KTyi+k7C&#10;46oHvzOFwPMpcOOm2apqDNRcr+SAwiaK7fgZNdfAPmFx4djFIUOyPnEsZp+uZptjEooPZzd38+kd&#10;90Rxbn5zW/ChuVwNkdIng4PIm1Y667MT0MDhkVKmAs2lJB97XFvnSjedFyPD376v63KD0Fmds7mO&#10;4m67clEcIA8Ef+v1+eE/yiLuvS5ovQH90WuRigueh1hmeBqkcIZHnjelLoF1L9cxa+czD1Nm8yzl&#10;YmSeWmq2qE+bmCXmiPtexJ5nNA/W73Gp+vUnLX8AAAD//wMAUEsDBBQABgAIAAAAIQA7aokL4AAA&#10;AAwBAAAPAAAAZHJzL2Rvd25yZXYueG1sTI9NT8MwDIbvSPyHyEjcWNJtGqw0nRDaxAEBYmx3tzVt&#10;tcapmvRj/56MCxzt99Hrx8lmMo0YqHO1ZQ3RTIEgzm1Rc6nh8LW7ewDhPHKBjWXScCYHm/T6KsG4&#10;sCN/0rD3pQgl7GLUUHnfxlK6vCKDbmZb4pB9286gD2NXyqLDMZSbRs6VWkmDNYcLFbb0XFF+2vdG&#10;wzanj6HNzm84vrzj4nWx2/ano9a3N9PTIwhPk/+D4aIf1CENTpntuXCi0bBaqvuAhiBaRyAuhIqW&#10;axDZ72oOMk3k/yfSHwAAAP//AwBQSwECLQAUAAYACAAAACEAtoM4kv4AAADhAQAAEwAAAAAAAAAA&#10;AAAAAAAAAAAAW0NvbnRlbnRfVHlwZXNdLnhtbFBLAQItABQABgAIAAAAIQA4/SH/1gAAAJQBAAAL&#10;AAAAAAAAAAAAAAAAAC8BAABfcmVscy8ucmVsc1BLAQItABQABgAIAAAAIQASADnhzAEAAJEDAAAO&#10;AAAAAAAAAAAAAAAAAC4CAABkcnMvZTJvRG9jLnhtbFBLAQItABQABgAIAAAAIQA7aokL4AAAAAwB&#10;AAAPAAAAAAAAAAAAAAAAACYEAABkcnMvZG93bnJldi54bWxQSwUGAAAAAAQABADzAAAAMwUAAAAA&#10;" o:allowincell="f" strokecolor="blue" strokeweight="2pt">
               <v:stroke startarrowwidth="narrow" startarrowlength="short" endarrowwidth="narrow" endarrowlength="short"/>
               <w10:wrap anchorx="margin" anchory="page"/>
             </v:line>
@@ -20314,7 +21243,7 @@
         <w:lang w:val="en-US"/>
       </w:rPr>
       <w:drawing>
-        <wp:inline distT="0" distB="0" distL="0" distR="0" wp14:anchorId="37AD190F" wp14:editId="06A73749">
+        <wp:inline distT="0" distB="0" distL="0" distR="0" wp14:anchorId="24FC2678" wp14:editId="785C969E">
           <wp:extent cx="3949065" cy="330835"/>
           <wp:effectExtent l="0" t="0" r="0" b="0"/>
           <wp:docPr id="2" name="Bild 2"/>
@@ -20367,7 +21296,7 @@
 </file>
 
 <file path=word/numbering.xml><?xml version="1.0" encoding="utf-8"?>
-<w:numbering xmlns:wpc="http://schemas.microsoft.com/office/word/2010/wordprocessingCanvas" xmlns:cx="http://schemas.microsoft.com/office/drawing/2014/chartex" xmlns:cx1="http://schemas.microsoft.com/office/drawing/2015/9/8/chartex" xmlns:mc="http://schemas.openxmlformats.org/markup-compatibility/2006" xmlns:o="urn:schemas-microsoft-com:office:office" xmlns:r="http://schemas.openxmlformats.org/officeDocument/2006/relationships" xmlns:m="http://schemas.openxmlformats.org/officeDocument/2006/math" xmlns:v="urn:schemas-microsoft-com:vml" xmlns:wp14="http://schemas.microsoft.com/office/word/2010/wordprocessingDrawing" xmlns:wp="http://schemas.openxmlformats.org/drawingml/2006/wordprocessingDrawing" xmlns:w10="urn:schemas-microsoft-com:office:word" xmlns:w="http://schemas.openxmlformats.org/wordprocessingml/2006/main" xmlns:w14="http://schemas.microsoft.com/office/word/2010/wordml" xmlns:w15="http://schemas.microsoft.com/office/word/2012/wordml" xmlns:w16se="http://schemas.microsoft.com/office/word/2015/wordml/symex" xmlns:wpg="http://schemas.microsoft.com/office/word/2010/wordprocessingGroup" xmlns:wpi="http://schemas.microsoft.com/office/word/2010/wordprocessingInk" xmlns:wne="http://schemas.microsoft.com/office/word/2006/wordml" xmlns:wps="http://schemas.microsoft.com/office/word/2010/wordprocessingShape" mc:Ignorable="w14 w15 w16se wp14">
+<w:numbering xmlns:wpc="http://schemas.microsoft.com/office/word/2010/wordprocessingCanvas" xmlns:cx="http://schemas.microsoft.com/office/drawing/2014/chartex" xmlns:cx1="http://schemas.microsoft.com/office/drawing/2015/9/8/chartex" xmlns:cx2="http://schemas.microsoft.com/office/drawing/2015/10/21/chartex" xmlns:cx3="http://schemas.microsoft.com/office/drawing/2016/5/9/chartex" xmlns:cx4="http://schemas.microsoft.com/office/drawing/2016/5/10/chartex" xmlns:cx5="http://schemas.microsoft.com/office/drawing/2016/5/11/chartex" xmlns:cx6="http://schemas.microsoft.com/office/drawing/2016/5/12/chartex" xmlns:cx7="http://schemas.microsoft.com/office/drawing/2016/5/13/chartex" xmlns:cx8="http://schemas.microsoft.com/office/drawing/2016/5/14/chartex" xmlns:mc="http://schemas.openxmlformats.org/markup-compatibility/2006" xmlns:aink="http://schemas.microsoft.com/office/drawing/2016/ink" xmlns:am3d="http://schemas.microsoft.com/office/drawing/2017/model3d" xmlns:o="urn:schemas-microsoft-com:office:office" xmlns:oel="http://schemas.microsoft.com/office/2019/extlst" xmlns:r="http://schemas.openxmlformats.org/officeDocument/2006/relationships" xmlns:m="http://schemas.openxmlformats.org/officeDocument/2006/math" xmlns:v="urn:schemas-microsoft-com:vml" xmlns:wp14="http://schemas.microsoft.com/office/word/2010/wordprocessingDrawing" xmlns:wp="http://schemas.openxmlformats.org/drawingml/2006/wordprocessingDrawing" xmlns:w10="urn:schemas-microsoft-com:office:word" xmlns:w="http://schemas.openxmlformats.org/wordprocessingml/2006/main" xmlns:w14="http://schemas.microsoft.com/office/word/2010/wordml" xmlns:w15="http://schemas.microsoft.com/office/word/2012/wordml" xmlns:w16cex="http://schemas.microsoft.com/office/word/2018/wordml/cex" xmlns:w16cid="http://schemas.microsoft.com/office/word/2016/wordml/cid" xmlns:w16="http://schemas.microsoft.com/office/word/2018/wordml" xmlns:w16sdtdh="http://schemas.microsoft.com/office/word/2020/wordml/sdtdatahash" xmlns:w16se="http://schemas.microsoft.com/office/word/2015/wordml/symex" xmlns:wpg="http://schemas.microsoft.com/office/word/2010/wordprocessingGroup" xmlns:wpi="http://schemas.microsoft.com/office/word/2010/wordprocessingInk" xmlns:wne="http://schemas.microsoft.com/office/word/2006/wordml" xmlns:wps="http://schemas.microsoft.com/office/word/2010/wordprocessingShape" mc:Ignorable="w14 w15 w16se w16cid w16 w16cex w16sdtdh wp14">
   <w:abstractNum w:abstractNumId="0" w15:restartNumberingAfterBreak="0">
     <w:nsid w:val="159F2631"/>
     <w:multiLevelType w:val="hybridMultilevel"/>
@@ -25276,76 +26205,76 @@
       </w:rPr>
     </w:lvl>
   </w:abstractNum>
-  <w:num w:numId="1">
+  <w:num w:numId="1" w16cid:durableId="1862275156">
     <w:abstractNumId w:val="24"/>
   </w:num>
-  <w:num w:numId="2">
+  <w:num w:numId="2" w16cid:durableId="340207419">
     <w:abstractNumId w:val="12"/>
   </w:num>
-  <w:num w:numId="3">
+  <w:num w:numId="3" w16cid:durableId="938561288">
     <w:abstractNumId w:val="8"/>
   </w:num>
-  <w:num w:numId="4">
+  <w:num w:numId="4" w16cid:durableId="98720544">
     <w:abstractNumId w:val="14"/>
   </w:num>
-  <w:num w:numId="5">
+  <w:num w:numId="5" w16cid:durableId="1142891680">
     <w:abstractNumId w:val="5"/>
   </w:num>
-  <w:num w:numId="6">
+  <w:num w:numId="6" w16cid:durableId="1378237173">
     <w:abstractNumId w:val="35"/>
   </w:num>
-  <w:num w:numId="7">
+  <w:num w:numId="7" w16cid:durableId="841045978">
     <w:abstractNumId w:val="28"/>
   </w:num>
-  <w:num w:numId="8">
+  <w:num w:numId="8" w16cid:durableId="563639217">
     <w:abstractNumId w:val="1"/>
   </w:num>
-  <w:num w:numId="9">
+  <w:num w:numId="9" w16cid:durableId="730036045">
     <w:abstractNumId w:val="31"/>
   </w:num>
-  <w:num w:numId="10">
+  <w:num w:numId="10" w16cid:durableId="873076174">
     <w:abstractNumId w:val="37"/>
   </w:num>
-  <w:num w:numId="11">
+  <w:num w:numId="11" w16cid:durableId="547185778">
     <w:abstractNumId w:val="29"/>
   </w:num>
-  <w:num w:numId="12">
+  <w:num w:numId="12" w16cid:durableId="1549148342">
     <w:abstractNumId w:val="27"/>
   </w:num>
-  <w:num w:numId="13">
+  <w:num w:numId="13" w16cid:durableId="1540706230">
     <w:abstractNumId w:val="36"/>
   </w:num>
-  <w:num w:numId="14">
+  <w:num w:numId="14" w16cid:durableId="1464739211">
     <w:abstractNumId w:val="22"/>
   </w:num>
-  <w:num w:numId="15">
+  <w:num w:numId="15" w16cid:durableId="889221348">
     <w:abstractNumId w:val="25"/>
   </w:num>
-  <w:num w:numId="16">
+  <w:num w:numId="16" w16cid:durableId="1915386199">
     <w:abstractNumId w:val="23"/>
   </w:num>
-  <w:num w:numId="17">
+  <w:num w:numId="17" w16cid:durableId="1889603422">
     <w:abstractNumId w:val="7"/>
   </w:num>
-  <w:num w:numId="18">
+  <w:num w:numId="18" w16cid:durableId="705254158">
     <w:abstractNumId w:val="34"/>
   </w:num>
-  <w:num w:numId="19">
+  <w:num w:numId="19" w16cid:durableId="1123614732">
     <w:abstractNumId w:val="19"/>
   </w:num>
-  <w:num w:numId="20">
+  <w:num w:numId="20" w16cid:durableId="1111167220">
     <w:abstractNumId w:val="32"/>
   </w:num>
-  <w:num w:numId="21">
+  <w:num w:numId="21" w16cid:durableId="988365855">
     <w:abstractNumId w:val="9"/>
   </w:num>
-  <w:num w:numId="22">
+  <w:num w:numId="22" w16cid:durableId="1062212663">
     <w:abstractNumId w:val="2"/>
   </w:num>
-  <w:num w:numId="23">
+  <w:num w:numId="23" w16cid:durableId="1306473113">
     <w:abstractNumId w:val="16"/>
   </w:num>
-  <w:num w:numId="24">
+  <w:num w:numId="24" w16cid:durableId="594367084">
     <w:abstractNumId w:val="9"/>
     <w:lvlOverride w:ilvl="0">
       <w:startOverride w:val="1"/>
@@ -25375,7 +26304,7 @@
       <w:startOverride w:val="1"/>
     </w:lvlOverride>
   </w:num>
-  <w:num w:numId="25">
+  <w:num w:numId="25" w16cid:durableId="323049918">
     <w:abstractNumId w:val="2"/>
     <w:lvlOverride w:ilvl="0">
       <w:startOverride w:val="1"/>
@@ -25405,62 +26334,62 @@
       <w:startOverride w:val="1"/>
     </w:lvlOverride>
   </w:num>
-  <w:num w:numId="26">
+  <w:num w:numId="26" w16cid:durableId="256449316">
     <w:abstractNumId w:val="20"/>
   </w:num>
-  <w:num w:numId="27">
+  <w:num w:numId="27" w16cid:durableId="1836338172">
     <w:abstractNumId w:val="30"/>
   </w:num>
-  <w:num w:numId="28">
+  <w:num w:numId="28" w16cid:durableId="2052222854">
     <w:abstractNumId w:val="33"/>
   </w:num>
-  <w:num w:numId="29">
+  <w:num w:numId="29" w16cid:durableId="1633901888">
     <w:abstractNumId w:val="6"/>
   </w:num>
-  <w:num w:numId="30">
+  <w:num w:numId="30" w16cid:durableId="1488470931">
     <w:abstractNumId w:val="26"/>
   </w:num>
-  <w:num w:numId="31">
+  <w:num w:numId="31" w16cid:durableId="2087990064">
     <w:abstractNumId w:val="11"/>
   </w:num>
-  <w:num w:numId="32">
+  <w:num w:numId="32" w16cid:durableId="1766530602">
     <w:abstractNumId w:val="10"/>
   </w:num>
-  <w:num w:numId="33">
+  <w:num w:numId="33" w16cid:durableId="951591097">
     <w:abstractNumId w:val="13"/>
   </w:num>
-  <w:num w:numId="34">
+  <w:num w:numId="34" w16cid:durableId="815413386">
     <w:abstractNumId w:val="17"/>
   </w:num>
-  <w:num w:numId="35">
+  <w:num w:numId="35" w16cid:durableId="1318222089">
     <w:abstractNumId w:val="3"/>
   </w:num>
-  <w:num w:numId="36">
+  <w:num w:numId="36" w16cid:durableId="1664508865">
     <w:abstractNumId w:val="15"/>
   </w:num>
-  <w:num w:numId="37">
+  <w:num w:numId="37" w16cid:durableId="157892416">
     <w:abstractNumId w:val="18"/>
   </w:num>
-  <w:num w:numId="38">
+  <w:num w:numId="38" w16cid:durableId="1180662771">
     <w:abstractNumId w:val="21"/>
   </w:num>
-  <w:num w:numId="39">
+  <w:num w:numId="39" w16cid:durableId="1096949290">
     <w:abstractNumId w:val="39"/>
   </w:num>
-  <w:num w:numId="40">
+  <w:num w:numId="40" w16cid:durableId="1912933099">
     <w:abstractNumId w:val="4"/>
   </w:num>
-  <w:num w:numId="41">
+  <w:num w:numId="41" w16cid:durableId="1114399071">
     <w:abstractNumId w:val="38"/>
   </w:num>
-  <w:num w:numId="42">
+  <w:num w:numId="42" w16cid:durableId="29578097">
     <w:abstractNumId w:val="0"/>
   </w:num>
 </w:numbering>
 </file>
 
 <file path=word/styles.xml><?xml version="1.0" encoding="utf-8"?>
-<w:styles xmlns:mc="http://schemas.openxmlformats.org/markup-compatibility/2006" xmlns:r="http://schemas.openxmlformats.org/officeDocument/2006/relationships" xmlns:w="http://schemas.openxmlformats.org/wordprocessingml/2006/main" xmlns:w14="http://schemas.microsoft.com/office/word/2010/wordml" xmlns:w15="http://schemas.microsoft.com/office/word/2012/wordml" xmlns:w16se="http://schemas.microsoft.com/office/word/2015/wordml/symex" mc:Ignorable="w14 w15 w16se">
+<w:styles xmlns:mc="http://schemas.openxmlformats.org/markup-compatibility/2006" xmlns:r="http://schemas.openxmlformats.org/officeDocument/2006/relationships" xmlns:w="http://schemas.openxmlformats.org/wordprocessingml/2006/main" xmlns:w14="http://schemas.microsoft.com/office/word/2010/wordml" xmlns:w15="http://schemas.microsoft.com/office/word/2012/wordml" xmlns:w16cex="http://schemas.microsoft.com/office/word/2018/wordml/cex" xmlns:w16cid="http://schemas.microsoft.com/office/word/2016/wordml/cid" xmlns:w16="http://schemas.microsoft.com/office/word/2018/wordml" xmlns:w16sdtdh="http://schemas.microsoft.com/office/word/2020/wordml/sdtdatahash" xmlns:w16se="http://schemas.microsoft.com/office/word/2015/wordml/symex" mc:Ignorable="w14 w15 w16se w16cid w16 w16cex w16sdtdh">
   <w:docDefaults>
     <w:rPrDefault>
       <w:rPr>
@@ -25476,7 +26405,7 @@
       </w:pPr>
     </w:pPrDefault>
   </w:docDefaults>
-  <w:latentStyles w:defLockedState="0" w:defUIPriority="99" w:defSemiHidden="0" w:defUnhideWhenUsed="0" w:defQFormat="0" w:count="371">
+  <w:latentStyles w:defLockedState="0" w:defUIPriority="99" w:defSemiHidden="0" w:defUnhideWhenUsed="0" w:defQFormat="0" w:count="376">
     <w:lsdException w:name="Normal" w:locked="1" w:uiPriority="0" w:qFormat="1"/>
     <w:lsdException w:name="heading 1" w:locked="1" w:qFormat="1"/>
     <w:lsdException w:name="heading 2" w:locked="1" w:qFormat="1"/>
@@ -25848,6 +26777,11 @@
     <w:lsdException w:name="List Table 5 Dark Accent 6" w:uiPriority="50"/>
     <w:lsdException w:name="List Table 6 Colorful Accent 6" w:uiPriority="51"/>
     <w:lsdException w:name="List Table 7 Colorful Accent 6" w:uiPriority="52"/>
+    <w:lsdException w:name="Mention" w:semiHidden="1" w:unhideWhenUsed="1"/>
+    <w:lsdException w:name="Smart Hyperlink" w:semiHidden="1" w:unhideWhenUsed="1"/>
+    <w:lsdException w:name="Hashtag" w:semiHidden="1" w:unhideWhenUsed="1"/>
+    <w:lsdException w:name="Unresolved Mention" w:semiHidden="1" w:unhideWhenUsed="1"/>
+    <w:lsdException w:name="Smart Link" w:semiHidden="1" w:unhideWhenUsed="1"/>
   </w:latentStyles>
   <w:style w:type="paragraph" w:default="1" w:styleId="Normal">
     <w:name w:val="Normal"/>

</xml_diff>